<commit_message>
Final CV - 15 Dec 2021
</commit_message>
<xml_diff>
--- a/CV_Anju.docx
+++ b/CV_Anju.docx
@@ -3,8 +3,365 @@
 <w:document xmlns:wpc="http://schemas.microsoft.com/office/word/2010/wordprocessingCanvas" xmlns:cx="http://schemas.microsoft.com/office/drawing/2014/chartex" xmlns:cx1="http://schemas.microsoft.com/office/drawing/2015/9/8/chartex" xmlns:mc="http://schemas.openxmlformats.org/markup-compatibility/2006" xmlns:o="urn:schemas-microsoft-com:office:office" xmlns:r="http://schemas.openxmlformats.org/officeDocument/2006/relationships" xmlns:m="http://schemas.openxmlformats.org/officeDocument/2006/math" xmlns:v="urn:schemas-microsoft-com:vml" xmlns:wp14="http://schemas.microsoft.com/office/word/2010/wordprocessingDrawing" xmlns:wp="http://schemas.openxmlformats.org/drawingml/2006/wordprocessingDrawing" xmlns:w10="urn:schemas-microsoft-com:office:word" xmlns:w="http://schemas.openxmlformats.org/wordprocessingml/2006/main" xmlns:w14="http://schemas.microsoft.com/office/word/2010/wordml" xmlns:w15="http://schemas.microsoft.com/office/word/2012/wordml" xmlns:w16se="http://schemas.microsoft.com/office/word/2015/wordml/symex" xmlns:wpg="http://schemas.microsoft.com/office/word/2010/wordprocessingGroup" xmlns:wpi="http://schemas.microsoft.com/office/word/2010/wordprocessingInk" xmlns:wne="http://schemas.microsoft.com/office/word/2006/wordml" xmlns:wps="http://schemas.microsoft.com/office/word/2010/wordprocessingShape" mc:Ignorable="w14 w15 w16se wp14">
   <w:body>
     <w:p>
-      <w:bookmarkStart w:id="0" w:name="_GoBack"/>
-      <w:bookmarkEnd w:id="0"/>
+      <w:r>
+        <w:rPr>
+          <w:noProof/>
+        </w:rPr>
+        <mc:AlternateContent>
+          <mc:Choice Requires="wps">
+            <w:drawing>
+              <wp:anchor distT="0" distB="0" distL="114300" distR="114300" simplePos="0" relativeHeight="251666432" behindDoc="0" locked="0" layoutInCell="1" allowOverlap="1" wp14:anchorId="2DCA4583" wp14:editId="43D97A5F">
+                <wp:simplePos x="0" y="0"/>
+                <wp:positionH relativeFrom="column">
+                  <wp:posOffset>3976</wp:posOffset>
+                </wp:positionH>
+                <wp:positionV relativeFrom="paragraph">
+                  <wp:posOffset>1824824</wp:posOffset>
+                </wp:positionV>
+                <wp:extent cx="6628765" cy="914400"/>
+                <wp:effectExtent l="0" t="0" r="0" b="0"/>
+                <wp:wrapNone/>
+                <wp:docPr id="13" name="Text Box 13"/>
+                <wp:cNvGraphicFramePr/>
+                <a:graphic xmlns:a="http://schemas.openxmlformats.org/drawingml/2006/main">
+                  <a:graphicData uri="http://schemas.microsoft.com/office/word/2010/wordprocessingShape">
+                    <wps:wsp>
+                      <wps:cNvSpPr txBox="1"/>
+                      <wps:spPr>
+                        <a:xfrm>
+                          <a:off x="0" y="0"/>
+                          <a:ext cx="6628765" cy="914400"/>
+                        </a:xfrm>
+                        <a:prstGeom prst="rect">
+                          <a:avLst/>
+                        </a:prstGeom>
+                        <a:noFill/>
+                        <a:ln w="6350">
+                          <a:noFill/>
+                        </a:ln>
+                      </wps:spPr>
+                      <wps:txbx>
+                        <w:txbxContent>
+                          <w:p>
+                            <w:pPr>
+                              <w:spacing w:after="0"/>
+                              <w:rPr>
+                                <w:rFonts w:ascii="Raleway" w:eastAsia="Times New Roman" w:hAnsi="Raleway" w:cs="Times New Roman"/>
+                                <w:b/>
+                                <w:bCs/>
+                                <w:color w:val="4472C4" w:themeColor="accent1"/>
+                                <w:kern w:val="36"/>
+                                <w:sz w:val="24"/>
+                                <w:szCs w:val="24"/>
+                              </w:rPr>
+                            </w:pPr>
+                            <w:r>
+                              <w:rPr>
+                                <w:rFonts w:ascii="Raleway" w:eastAsia="Times New Roman" w:hAnsi="Raleway" w:cs="Times New Roman"/>
+                                <w:b/>
+                                <w:bCs/>
+                                <w:color w:val="4472C4" w:themeColor="accent1"/>
+                                <w:kern w:val="36"/>
+                                <w:sz w:val="24"/>
+                                <w:szCs w:val="24"/>
+                              </w:rPr>
+                              <w:t>Profile</w:t>
+                            </w:r>
+                          </w:p>
+                          <w:p>
+                            <w:pPr>
+                              <w:spacing w:after="0"/>
+                              <w:rPr>
+                                <w:rFonts w:ascii="Raleway" w:eastAsia="Times New Roman" w:hAnsi="Raleway" w:cs="Times New Roman"/>
+                                <w:b/>
+                                <w:bCs/>
+                                <w:color w:val="4472C4" w:themeColor="accent1"/>
+                                <w:kern w:val="36"/>
+                                <w:sz w:val="8"/>
+                                <w:szCs w:val="24"/>
+                              </w:rPr>
+                            </w:pPr>
+                          </w:p>
+                          <w:p>
+                            <w:pPr>
+                              <w:spacing w:after="0"/>
+                              <w:jc w:val="both"/>
+                              <w:rPr>
+                                <w:rFonts w:ascii="Lato" w:eastAsia="Times New Roman" w:hAnsi="Lato" w:cs="Times New Roman"/>
+                                <w:kern w:val="36"/>
+                                <w:sz w:val="20"/>
+                                <w:szCs w:val="20"/>
+                              </w:rPr>
+                            </w:pPr>
+                            <w:r>
+                              <w:rPr>
+                                <w:rFonts w:ascii="Lato" w:eastAsia="Times New Roman" w:hAnsi="Lato" w:cs="Times New Roman"/>
+                                <w:color w:val="000000"/>
+                                <w:kern w:val="36"/>
+                                <w:sz w:val="20"/>
+                                <w:szCs w:val="20"/>
+                              </w:rPr>
+                              <w:t xml:space="preserve">I am a Computer Science &amp; Engineering undergraduate with good skills, attitude, </w:t>
+                            </w:r>
+                            <w:r>
+                              <w:rPr>
+                                <w:rFonts w:ascii="Lato" w:eastAsia="Times New Roman" w:hAnsi="Lato" w:cs="Times New Roman"/>
+                                <w:color w:val="000000"/>
+                                <w:kern w:val="36"/>
+                                <w:sz w:val="20"/>
+                                <w:szCs w:val="20"/>
+                              </w:rPr>
+                              <w:t>and passion</w:t>
+                            </w:r>
+                            <w:r>
+                              <w:rPr>
+                                <w:rFonts w:ascii="Lato" w:eastAsia="Times New Roman" w:hAnsi="Lato" w:cs="Times New Roman"/>
+                                <w:color w:val="000000"/>
+                                <w:kern w:val="36"/>
+                                <w:sz w:val="20"/>
+                                <w:szCs w:val="20"/>
+                              </w:rPr>
+                              <w:t xml:space="preserve"> for learning and willing to </w:t>
+                            </w:r>
+                            <w:r>
+                              <w:rPr>
+                                <w:rFonts w:ascii="Lato" w:eastAsia="Times New Roman" w:hAnsi="Lato" w:cs="Times New Roman"/>
+                                <w:color w:val="000000"/>
+                                <w:kern w:val="36"/>
+                                <w:sz w:val="20"/>
+                                <w:szCs w:val="20"/>
+                              </w:rPr>
+                              <w:t>give my best</w:t>
+                            </w:r>
+                            <w:r>
+                              <w:rPr>
+                                <w:rFonts w:ascii="Lato" w:eastAsia="Times New Roman" w:hAnsi="Lato" w:cs="Times New Roman"/>
+                                <w:color w:val="000000"/>
+                                <w:kern w:val="36"/>
+                                <w:sz w:val="20"/>
+                                <w:szCs w:val="20"/>
+                              </w:rPr>
+                              <w:t xml:space="preserve"> into whatever I do. Have an interest in designing and developing mobile &amp; web solutions</w:t>
+                            </w:r>
+                            <w:r>
+                              <w:rPr>
+                                <w:rFonts w:ascii="Lato" w:eastAsia="Times New Roman" w:hAnsi="Lato" w:cs="Times New Roman"/>
+                                <w:color w:val="000000"/>
+                                <w:kern w:val="36"/>
+                                <w:sz w:val="20"/>
+                                <w:szCs w:val="20"/>
+                              </w:rPr>
+                              <w:t xml:space="preserve"> and l</w:t>
+                            </w:r>
+                            <w:r>
+                              <w:rPr>
+                                <w:rFonts w:ascii="Lato" w:eastAsia="Times New Roman" w:hAnsi="Lato" w:cs="Times New Roman"/>
+                                <w:color w:val="000000"/>
+                                <w:kern w:val="36"/>
+                                <w:sz w:val="20"/>
+                                <w:szCs w:val="20"/>
+                              </w:rPr>
+                              <w:t xml:space="preserve">ove to do robotics &amp; IoT projects </w:t>
+                            </w:r>
+                            <w:r>
+                              <w:rPr>
+                                <w:rFonts w:ascii="Lato" w:eastAsia="Times New Roman" w:hAnsi="Lato" w:cs="Times New Roman"/>
+                                <w:color w:val="000000"/>
+                                <w:kern w:val="36"/>
+                                <w:sz w:val="20"/>
+                                <w:szCs w:val="20"/>
+                              </w:rPr>
+                              <w:t>during</w:t>
+                            </w:r>
+                            <w:r>
+                              <w:rPr>
+                                <w:rFonts w:ascii="Lato" w:eastAsia="Times New Roman" w:hAnsi="Lato" w:cs="Times New Roman"/>
+                                <w:color w:val="000000"/>
+                                <w:kern w:val="36"/>
+                                <w:sz w:val="20"/>
+                                <w:szCs w:val="20"/>
+                              </w:rPr>
+                              <w:t xml:space="preserve"> my leisure time. Seeking a career opportunity in the field of Software Engineering.</w:t>
+                            </w:r>
+                          </w:p>
+                        </w:txbxContent>
+                      </wps:txbx>
+                      <wps:bodyPr rot="0" spcFirstLastPara="0" vertOverflow="overflow" horzOverflow="overflow" vert="horz" wrap="square" lIns="91440" tIns="45720" rIns="91440" bIns="45720" numCol="1" spcCol="0" rtlCol="0" fromWordArt="0" anchor="t" anchorCtr="0" forceAA="0" compatLnSpc="1">
+                        <a:prstTxWarp prst="textNoShape">
+                          <a:avLst/>
+                        </a:prstTxWarp>
+                        <a:noAutofit/>
+                      </wps:bodyPr>
+                    </wps:wsp>
+                  </a:graphicData>
+                </a:graphic>
+                <wp14:sizeRelH relativeFrom="margin">
+                  <wp14:pctWidth>0</wp14:pctWidth>
+                </wp14:sizeRelH>
+                <wp14:sizeRelV relativeFrom="margin">
+                  <wp14:pctHeight>0</wp14:pctHeight>
+                </wp14:sizeRelV>
+              </wp:anchor>
+            </w:drawing>
+          </mc:Choice>
+          <mc:Fallback>
+            <w:pict>
+              <v:shapetype w14:anchorId="2DCA4583" id="_x0000_t202" coordsize="21600,21600" o:spt="202" path="m,l,21600r21600,l21600,xe">
+                <v:stroke joinstyle="miter"/>
+                <v:path gradientshapeok="t" o:connecttype="rect"/>
+              </v:shapetype>
+              <v:shape id="Text Box 13" o:spid="_x0000_s1026" type="#_x0000_t202" style="position:absolute;margin-left:.3pt;margin-top:143.7pt;width:521.95pt;height:1in;z-index:251666432;visibility:visible;mso-wrap-style:square;mso-width-percent:0;mso-height-percent:0;mso-wrap-distance-left:9pt;mso-wrap-distance-top:0;mso-wrap-distance-right:9pt;mso-wrap-distance-bottom:0;mso-position-horizontal:absolute;mso-position-horizontal-relative:text;mso-position-vertical:absolute;mso-position-vertical-relative:text;mso-width-percent:0;mso-height-percent:0;mso-width-relative:margin;mso-height-relative:margin;v-text-anchor:top" o:gfxdata="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" filled="f" stroked="f" strokeweight=".5pt">
+                <v:textbox>
+                  <w:txbxContent>
+                    <w:p>
+                      <w:pPr>
+                        <w:spacing w:after="0"/>
+                        <w:rPr>
+                          <w:rFonts w:ascii="Raleway" w:eastAsia="Times New Roman" w:hAnsi="Raleway" w:cs="Times New Roman"/>
+                          <w:b/>
+                          <w:bCs/>
+                          <w:color w:val="4472C4" w:themeColor="accent1"/>
+                          <w:kern w:val="36"/>
+                          <w:sz w:val="24"/>
+                          <w:szCs w:val="24"/>
+                        </w:rPr>
+                      </w:pPr>
+                      <w:r>
+                        <w:rPr>
+                          <w:rFonts w:ascii="Raleway" w:eastAsia="Times New Roman" w:hAnsi="Raleway" w:cs="Times New Roman"/>
+                          <w:b/>
+                          <w:bCs/>
+                          <w:color w:val="4472C4" w:themeColor="accent1"/>
+                          <w:kern w:val="36"/>
+                          <w:sz w:val="24"/>
+                          <w:szCs w:val="24"/>
+                        </w:rPr>
+                        <w:t>Profile</w:t>
+                      </w:r>
+                    </w:p>
+                    <w:p>
+                      <w:pPr>
+                        <w:spacing w:after="0"/>
+                        <w:rPr>
+                          <w:rFonts w:ascii="Raleway" w:eastAsia="Times New Roman" w:hAnsi="Raleway" w:cs="Times New Roman"/>
+                          <w:b/>
+                          <w:bCs/>
+                          <w:color w:val="4472C4" w:themeColor="accent1"/>
+                          <w:kern w:val="36"/>
+                          <w:sz w:val="8"/>
+                          <w:szCs w:val="24"/>
+                        </w:rPr>
+                      </w:pPr>
+                    </w:p>
+                    <w:p>
+                      <w:pPr>
+                        <w:spacing w:after="0"/>
+                        <w:jc w:val="both"/>
+                        <w:rPr>
+                          <w:rFonts w:ascii="Lato" w:eastAsia="Times New Roman" w:hAnsi="Lato" w:cs="Times New Roman"/>
+                          <w:kern w:val="36"/>
+                          <w:sz w:val="20"/>
+                          <w:szCs w:val="20"/>
+                        </w:rPr>
+                      </w:pPr>
+                      <w:r>
+                        <w:rPr>
+                          <w:rFonts w:ascii="Lato" w:eastAsia="Times New Roman" w:hAnsi="Lato" w:cs="Times New Roman"/>
+                          <w:color w:val="000000"/>
+                          <w:kern w:val="36"/>
+                          <w:sz w:val="20"/>
+                          <w:szCs w:val="20"/>
+                        </w:rPr>
+                        <w:t xml:space="preserve">I am a Computer Science &amp; Engineering undergraduate with good skills, attitude, </w:t>
+                      </w:r>
+                      <w:r>
+                        <w:rPr>
+                          <w:rFonts w:ascii="Lato" w:eastAsia="Times New Roman" w:hAnsi="Lato" w:cs="Times New Roman"/>
+                          <w:color w:val="000000"/>
+                          <w:kern w:val="36"/>
+                          <w:sz w:val="20"/>
+                          <w:szCs w:val="20"/>
+                        </w:rPr>
+                        <w:t>and passion</w:t>
+                      </w:r>
+                      <w:r>
+                        <w:rPr>
+                          <w:rFonts w:ascii="Lato" w:eastAsia="Times New Roman" w:hAnsi="Lato" w:cs="Times New Roman"/>
+                          <w:color w:val="000000"/>
+                          <w:kern w:val="36"/>
+                          <w:sz w:val="20"/>
+                          <w:szCs w:val="20"/>
+                        </w:rPr>
+                        <w:t xml:space="preserve"> for learning and willing to </w:t>
+                      </w:r>
+                      <w:r>
+                        <w:rPr>
+                          <w:rFonts w:ascii="Lato" w:eastAsia="Times New Roman" w:hAnsi="Lato" w:cs="Times New Roman"/>
+                          <w:color w:val="000000"/>
+                          <w:kern w:val="36"/>
+                          <w:sz w:val="20"/>
+                          <w:szCs w:val="20"/>
+                        </w:rPr>
+                        <w:t>give my best</w:t>
+                      </w:r>
+                      <w:r>
+                        <w:rPr>
+                          <w:rFonts w:ascii="Lato" w:eastAsia="Times New Roman" w:hAnsi="Lato" w:cs="Times New Roman"/>
+                          <w:color w:val="000000"/>
+                          <w:kern w:val="36"/>
+                          <w:sz w:val="20"/>
+                          <w:szCs w:val="20"/>
+                        </w:rPr>
+                        <w:t xml:space="preserve"> into whatever I do. Have an interest in designing and developing mobile &amp; web solutions</w:t>
+                      </w:r>
+                      <w:r>
+                        <w:rPr>
+                          <w:rFonts w:ascii="Lato" w:eastAsia="Times New Roman" w:hAnsi="Lato" w:cs="Times New Roman"/>
+                          <w:color w:val="000000"/>
+                          <w:kern w:val="36"/>
+                          <w:sz w:val="20"/>
+                          <w:szCs w:val="20"/>
+                        </w:rPr>
+                        <w:t xml:space="preserve"> and l</w:t>
+                      </w:r>
+                      <w:r>
+                        <w:rPr>
+                          <w:rFonts w:ascii="Lato" w:eastAsia="Times New Roman" w:hAnsi="Lato" w:cs="Times New Roman"/>
+                          <w:color w:val="000000"/>
+                          <w:kern w:val="36"/>
+                          <w:sz w:val="20"/>
+                          <w:szCs w:val="20"/>
+                        </w:rPr>
+                        <w:t xml:space="preserve">ove to do robotics &amp; IoT projects </w:t>
+                      </w:r>
+                      <w:r>
+                        <w:rPr>
+                          <w:rFonts w:ascii="Lato" w:eastAsia="Times New Roman" w:hAnsi="Lato" w:cs="Times New Roman"/>
+                          <w:color w:val="000000"/>
+                          <w:kern w:val="36"/>
+                          <w:sz w:val="20"/>
+                          <w:szCs w:val="20"/>
+                        </w:rPr>
+                        <w:t>during</w:t>
+                      </w:r>
+                      <w:r>
+                        <w:rPr>
+                          <w:rFonts w:ascii="Lato" w:eastAsia="Times New Roman" w:hAnsi="Lato" w:cs="Times New Roman"/>
+                          <w:color w:val="000000"/>
+                          <w:kern w:val="36"/>
+                          <w:sz w:val="20"/>
+                          <w:szCs w:val="20"/>
+                        </w:rPr>
+                        <w:t xml:space="preserve"> my leisure time. Seeking a career opportunity in the field of Software Engineering.</w:t>
+                      </w:r>
+                    </w:p>
+                  </w:txbxContent>
+                </v:textbox>
+              </v:shape>
+            </w:pict>
+          </mc:Fallback>
+        </mc:AlternateContent>
+      </w:r>
       <w:r>
         <w:rPr>
           <w:noProof/>
@@ -135,7 +492,7 @@
                                 <w:sz w:val="44"/>
                                 <w:szCs w:val="48"/>
                               </w:rPr>
-                              <w:t>T. Anju Chamantha</w:t>
+                              <w:t>Anju Chamantha</w:t>
                             </w:r>
                           </w:p>
                           <w:p>
@@ -836,11 +1193,7 @@
           </mc:Choice>
           <mc:Fallback>
             <w:pict>
-              <v:shapetype w14:anchorId="6E79EACD" id="_x0000_t202" coordsize="21600,21600" o:spt="202" path="m,l,21600r21600,l21600,xe">
-                <v:stroke joinstyle="miter"/>
-                <v:path gradientshapeok="t" o:connecttype="rect"/>
-              </v:shapetype>
-              <v:shape id="Text Box 5" o:spid="_x0000_s1026" type="#_x0000_t202" style="position:absolute;margin-left:151.85pt;margin-top:-11.6pt;width:378.1pt;height:125.85pt;z-index:251662336;visibility:visible;mso-wrap-style:square;mso-width-percent:0;mso-height-percent:0;mso-wrap-distance-left:9pt;mso-wrap-distance-top:0;mso-wrap-distance-right:9pt;mso-wrap-distance-bottom:0;mso-position-horizontal:absolute;mso-position-horizontal-relative:text;mso-position-vertical:absolute;mso-position-vertical-relative:text;mso-width-percent:0;mso-height-percent:0;mso-width-relative:margin;mso-height-relative:margin;v-text-anchor:top" o:gfxdata="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" filled="f" stroked="f" strokeweight=".5pt">
+              <v:shape w14:anchorId="6E79EACD" id="Text Box 5" o:spid="_x0000_s1027" type="#_x0000_t202" style="position:absolute;margin-left:151.85pt;margin-top:-11.6pt;width:378.1pt;height:125.85pt;z-index:251662336;visibility:visible;mso-wrap-style:square;mso-width-percent:0;mso-height-percent:0;mso-wrap-distance-left:9pt;mso-wrap-distance-top:0;mso-wrap-distance-right:9pt;mso-wrap-distance-bottom:0;mso-position-horizontal:absolute;mso-position-horizontal-relative:text;mso-position-vertical:absolute;mso-position-vertical-relative:text;mso-width-percent:0;mso-height-percent:0;mso-width-relative:margin;mso-height-relative:margin;v-text-anchor:top" o:gfxdata="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" filled="f" stroked="f" strokeweight=".5pt">
                 <v:textbox>
                   <w:txbxContent>
                     <w:p>
@@ -867,7 +1220,7 @@
                           <w:sz w:val="44"/>
                           <w:szCs w:val="48"/>
                         </w:rPr>
-                        <w:t>T. Anju Chamantha</w:t>
+                        <w:t>Anju Chamantha</w:t>
                       </w:r>
                     </w:p>
                     <w:p>
@@ -1721,335 +2074,7 @@
         </mc:AlternateContent>
       </w:r>
     </w:p>
-    <w:p>
-      <w:r>
-        <w:rPr>
-          <w:noProof/>
-        </w:rPr>
-        <mc:AlternateContent>
-          <mc:Choice Requires="wps">
-            <w:drawing>
-              <wp:anchor distT="0" distB="0" distL="114300" distR="114300" simplePos="0" relativeHeight="251666432" behindDoc="0" locked="0" layoutInCell="1" allowOverlap="1" wp14:anchorId="2DCA4583" wp14:editId="43D97A5F">
-                <wp:simplePos x="0" y="0"/>
-                <wp:positionH relativeFrom="column">
-                  <wp:posOffset>3976</wp:posOffset>
-                </wp:positionH>
-                <wp:positionV relativeFrom="paragraph">
-                  <wp:posOffset>38983</wp:posOffset>
-                </wp:positionV>
-                <wp:extent cx="6628765" cy="818985"/>
-                <wp:effectExtent l="0" t="0" r="0" b="635"/>
-                <wp:wrapNone/>
-                <wp:docPr id="13" name="Text Box 13"/>
-                <wp:cNvGraphicFramePr/>
-                <a:graphic xmlns:a="http://schemas.openxmlformats.org/drawingml/2006/main">
-                  <a:graphicData uri="http://schemas.microsoft.com/office/word/2010/wordprocessingShape">
-                    <wps:wsp>
-                      <wps:cNvSpPr txBox="1"/>
-                      <wps:spPr>
-                        <a:xfrm>
-                          <a:off x="0" y="0"/>
-                          <a:ext cx="6628765" cy="818985"/>
-                        </a:xfrm>
-                        <a:prstGeom prst="rect">
-                          <a:avLst/>
-                        </a:prstGeom>
-                        <a:noFill/>
-                        <a:ln w="6350">
-                          <a:noFill/>
-                        </a:ln>
-                      </wps:spPr>
-                      <wps:txbx>
-                        <w:txbxContent>
-                          <w:p>
-                            <w:pPr>
-                              <w:spacing w:after="0"/>
-                              <w:rPr>
-                                <w:rFonts w:ascii="Raleway" w:eastAsia="Times New Roman" w:hAnsi="Raleway" w:cs="Times New Roman"/>
-                                <w:b/>
-                                <w:bCs/>
-                                <w:color w:val="4472C4" w:themeColor="accent1"/>
-                                <w:kern w:val="36"/>
-                                <w:sz w:val="24"/>
-                                <w:szCs w:val="24"/>
-                              </w:rPr>
-                            </w:pPr>
-                            <w:r>
-                              <w:rPr>
-                                <w:rFonts w:ascii="Raleway" w:eastAsia="Times New Roman" w:hAnsi="Raleway" w:cs="Times New Roman"/>
-                                <w:b/>
-                                <w:bCs/>
-                                <w:color w:val="4472C4" w:themeColor="accent1"/>
-                                <w:kern w:val="36"/>
-                                <w:sz w:val="24"/>
-                                <w:szCs w:val="24"/>
-                              </w:rPr>
-                              <w:t>Profile</w:t>
-                            </w:r>
-                          </w:p>
-                          <w:p>
-                            <w:pPr>
-                              <w:spacing w:after="0"/>
-                              <w:jc w:val="both"/>
-                              <w:rPr>
-                                <w:rFonts w:ascii="Lato" w:eastAsia="Times New Roman" w:hAnsi="Lato" w:cs="Times New Roman"/>
-                                <w:kern w:val="36"/>
-                                <w:sz w:val="20"/>
-                                <w:szCs w:val="20"/>
-                              </w:rPr>
-                            </w:pPr>
-                            <w:r>
-                              <w:rPr>
-                                <w:rFonts w:ascii="Lato" w:eastAsia="Times New Roman" w:hAnsi="Lato" w:cs="Times New Roman"/>
-                                <w:color w:val="000000"/>
-                                <w:kern w:val="36"/>
-                                <w:sz w:val="20"/>
-                                <w:szCs w:val="20"/>
-                              </w:rPr>
-                              <w:t xml:space="preserve">I am a Computer Science &amp; Engineering undergraduate with good skills, attitude, </w:t>
-                            </w:r>
-                            <w:r>
-                              <w:rPr>
-                                <w:rFonts w:ascii="Lato" w:eastAsia="Times New Roman" w:hAnsi="Lato" w:cs="Times New Roman"/>
-                                <w:color w:val="000000"/>
-                                <w:kern w:val="36"/>
-                                <w:sz w:val="20"/>
-                                <w:szCs w:val="20"/>
-                              </w:rPr>
-                              <w:t>and passion</w:t>
-                            </w:r>
-                            <w:r>
-                              <w:rPr>
-                                <w:rFonts w:ascii="Lato" w:eastAsia="Times New Roman" w:hAnsi="Lato" w:cs="Times New Roman"/>
-                                <w:color w:val="000000"/>
-                                <w:kern w:val="36"/>
-                                <w:sz w:val="20"/>
-                                <w:szCs w:val="20"/>
-                              </w:rPr>
-                              <w:t xml:space="preserve"> for learning and willing to </w:t>
-                            </w:r>
-                            <w:r>
-                              <w:rPr>
-                                <w:rFonts w:ascii="Lato" w:eastAsia="Times New Roman" w:hAnsi="Lato" w:cs="Times New Roman"/>
-                                <w:color w:val="000000"/>
-                                <w:kern w:val="36"/>
-                                <w:sz w:val="20"/>
-                                <w:szCs w:val="20"/>
-                              </w:rPr>
-                              <w:t>give my best</w:t>
-                            </w:r>
-                            <w:r>
-                              <w:rPr>
-                                <w:rFonts w:ascii="Lato" w:eastAsia="Times New Roman" w:hAnsi="Lato" w:cs="Times New Roman"/>
-                                <w:color w:val="000000"/>
-                                <w:kern w:val="36"/>
-                                <w:sz w:val="20"/>
-                                <w:szCs w:val="20"/>
-                              </w:rPr>
-                              <w:t xml:space="preserve"> into whatever I do. Have an interest in designing and developing mobile &amp; web solutions</w:t>
-                            </w:r>
-                            <w:r>
-                              <w:rPr>
-                                <w:rFonts w:ascii="Lato" w:eastAsia="Times New Roman" w:hAnsi="Lato" w:cs="Times New Roman"/>
-                                <w:color w:val="000000"/>
-                                <w:kern w:val="36"/>
-                                <w:sz w:val="20"/>
-                                <w:szCs w:val="20"/>
-                              </w:rPr>
-                              <w:t xml:space="preserve"> and l</w:t>
-                            </w:r>
-                            <w:r>
-                              <w:rPr>
-                                <w:rFonts w:ascii="Lato" w:eastAsia="Times New Roman" w:hAnsi="Lato" w:cs="Times New Roman"/>
-                                <w:color w:val="000000"/>
-                                <w:kern w:val="36"/>
-                                <w:sz w:val="20"/>
-                                <w:szCs w:val="20"/>
-                              </w:rPr>
-                              <w:t xml:space="preserve">ove to do robotics &amp; IoT projects </w:t>
-                            </w:r>
-                            <w:r>
-                              <w:rPr>
-                                <w:rFonts w:ascii="Lato" w:eastAsia="Times New Roman" w:hAnsi="Lato" w:cs="Times New Roman"/>
-                                <w:color w:val="000000"/>
-                                <w:kern w:val="36"/>
-                                <w:sz w:val="20"/>
-                                <w:szCs w:val="20"/>
-                              </w:rPr>
-                              <w:t>during</w:t>
-                            </w:r>
-                            <w:r>
-                              <w:rPr>
-                                <w:rFonts w:ascii="Lato" w:eastAsia="Times New Roman" w:hAnsi="Lato" w:cs="Times New Roman"/>
-                                <w:color w:val="000000"/>
-                                <w:kern w:val="36"/>
-                                <w:sz w:val="20"/>
-                                <w:szCs w:val="20"/>
-                              </w:rPr>
-                              <w:t xml:space="preserve"> my leisure time. Seeking a career opportunity in the field of Software Engineering.</w:t>
-                            </w:r>
-                          </w:p>
-                        </w:txbxContent>
-                      </wps:txbx>
-                      <wps:bodyPr rot="0" spcFirstLastPara="0" vertOverflow="overflow" horzOverflow="overflow" vert="horz" wrap="square" lIns="91440" tIns="45720" rIns="91440" bIns="45720" numCol="1" spcCol="0" rtlCol="0" fromWordArt="0" anchor="t" anchorCtr="0" forceAA="0" compatLnSpc="1">
-                        <a:prstTxWarp prst="textNoShape">
-                          <a:avLst/>
-                        </a:prstTxWarp>
-                        <a:noAutofit/>
-                      </wps:bodyPr>
-                    </wps:wsp>
-                  </a:graphicData>
-                </a:graphic>
-                <wp14:sizeRelH relativeFrom="margin">
-                  <wp14:pctWidth>0</wp14:pctWidth>
-                </wp14:sizeRelH>
-                <wp14:sizeRelV relativeFrom="margin">
-                  <wp14:pctHeight>0</wp14:pctHeight>
-                </wp14:sizeRelV>
-              </wp:anchor>
-            </w:drawing>
-          </mc:Choice>
-          <mc:Fallback>
-            <w:pict>
-              <v:shape w14:anchorId="2DCA4583" id="Text Box 13" o:spid="_x0000_s1027" type="#_x0000_t202" style="position:absolute;margin-left:.3pt;margin-top:3.05pt;width:521.95pt;height:64.5pt;z-index:251666432;visibility:visible;mso-wrap-style:square;mso-width-percent:0;mso-height-percent:0;mso-wrap-distance-left:9pt;mso-wrap-distance-top:0;mso-wrap-distance-right:9pt;mso-wrap-distance-bottom:0;mso-position-horizontal:absolute;mso-position-horizontal-relative:text;mso-position-vertical:absolute;mso-position-vertical-relative:text;mso-width-percent:0;mso-height-percent:0;mso-width-relative:margin;mso-height-relative:margin;v-text-anchor:top" o:gfxdata="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" filled="f" stroked="f" strokeweight=".5pt">
-                <v:textbox>
-                  <w:txbxContent>
-                    <w:p>
-                      <w:pPr>
-                        <w:spacing w:after="0"/>
-                        <w:rPr>
-                          <w:rFonts w:ascii="Raleway" w:eastAsia="Times New Roman" w:hAnsi="Raleway" w:cs="Times New Roman"/>
-                          <w:b/>
-                          <w:bCs/>
-                          <w:color w:val="4472C4" w:themeColor="accent1"/>
-                          <w:kern w:val="36"/>
-                          <w:sz w:val="24"/>
-                          <w:szCs w:val="24"/>
-                        </w:rPr>
-                      </w:pPr>
-                      <w:r>
-                        <w:rPr>
-                          <w:rFonts w:ascii="Raleway" w:eastAsia="Times New Roman" w:hAnsi="Raleway" w:cs="Times New Roman"/>
-                          <w:b/>
-                          <w:bCs/>
-                          <w:color w:val="4472C4" w:themeColor="accent1"/>
-                          <w:kern w:val="36"/>
-                          <w:sz w:val="24"/>
-                          <w:szCs w:val="24"/>
-                        </w:rPr>
-                        <w:t>Profile</w:t>
-                      </w:r>
-                    </w:p>
-                    <w:p>
-                      <w:pPr>
-                        <w:spacing w:after="0"/>
-                        <w:jc w:val="both"/>
-                        <w:rPr>
-                          <w:rFonts w:ascii="Lato" w:eastAsia="Times New Roman" w:hAnsi="Lato" w:cs="Times New Roman"/>
-                          <w:kern w:val="36"/>
-                          <w:sz w:val="20"/>
-                          <w:szCs w:val="20"/>
-                        </w:rPr>
-                      </w:pPr>
-                      <w:r>
-                        <w:rPr>
-                          <w:rFonts w:ascii="Lato" w:eastAsia="Times New Roman" w:hAnsi="Lato" w:cs="Times New Roman"/>
-                          <w:color w:val="000000"/>
-                          <w:kern w:val="36"/>
-                          <w:sz w:val="20"/>
-                          <w:szCs w:val="20"/>
-                        </w:rPr>
-                        <w:t xml:space="preserve">I am a Computer Science &amp; Engineering undergraduate with good skills, attitude, </w:t>
-                      </w:r>
-                      <w:r>
-                        <w:rPr>
-                          <w:rFonts w:ascii="Lato" w:eastAsia="Times New Roman" w:hAnsi="Lato" w:cs="Times New Roman"/>
-                          <w:color w:val="000000"/>
-                          <w:kern w:val="36"/>
-                          <w:sz w:val="20"/>
-                          <w:szCs w:val="20"/>
-                        </w:rPr>
-                        <w:t>and passion</w:t>
-                      </w:r>
-                      <w:r>
-                        <w:rPr>
-                          <w:rFonts w:ascii="Lato" w:eastAsia="Times New Roman" w:hAnsi="Lato" w:cs="Times New Roman"/>
-                          <w:color w:val="000000"/>
-                          <w:kern w:val="36"/>
-                          <w:sz w:val="20"/>
-                          <w:szCs w:val="20"/>
-                        </w:rPr>
-                        <w:t xml:space="preserve"> for learning and willing to </w:t>
-                      </w:r>
-                      <w:r>
-                        <w:rPr>
-                          <w:rFonts w:ascii="Lato" w:eastAsia="Times New Roman" w:hAnsi="Lato" w:cs="Times New Roman"/>
-                          <w:color w:val="000000"/>
-                          <w:kern w:val="36"/>
-                          <w:sz w:val="20"/>
-                          <w:szCs w:val="20"/>
-                        </w:rPr>
-                        <w:t>give my best</w:t>
-                      </w:r>
-                      <w:r>
-                        <w:rPr>
-                          <w:rFonts w:ascii="Lato" w:eastAsia="Times New Roman" w:hAnsi="Lato" w:cs="Times New Roman"/>
-                          <w:color w:val="000000"/>
-                          <w:kern w:val="36"/>
-                          <w:sz w:val="20"/>
-                          <w:szCs w:val="20"/>
-                        </w:rPr>
-                        <w:t xml:space="preserve"> into whatever I do. Have an interest in designing and developing mobile &amp; web solutions</w:t>
-                      </w:r>
-                      <w:r>
-                        <w:rPr>
-                          <w:rFonts w:ascii="Lato" w:eastAsia="Times New Roman" w:hAnsi="Lato" w:cs="Times New Roman"/>
-                          <w:color w:val="000000"/>
-                          <w:kern w:val="36"/>
-                          <w:sz w:val="20"/>
-                          <w:szCs w:val="20"/>
-                        </w:rPr>
-                        <w:t xml:space="preserve"> and l</w:t>
-                      </w:r>
-                      <w:r>
-                        <w:rPr>
-                          <w:rFonts w:ascii="Lato" w:eastAsia="Times New Roman" w:hAnsi="Lato" w:cs="Times New Roman"/>
-                          <w:color w:val="000000"/>
-                          <w:kern w:val="36"/>
-                          <w:sz w:val="20"/>
-                          <w:szCs w:val="20"/>
-                        </w:rPr>
-                        <w:t xml:space="preserve">ove to do robotics &amp; IoT projects </w:t>
-                      </w:r>
-                      <w:r>
-                        <w:rPr>
-                          <w:rFonts w:ascii="Lato" w:eastAsia="Times New Roman" w:hAnsi="Lato" w:cs="Times New Roman"/>
-                          <w:color w:val="000000"/>
-                          <w:kern w:val="36"/>
-                          <w:sz w:val="20"/>
-                          <w:szCs w:val="20"/>
-                        </w:rPr>
-                        <w:t>during</w:t>
-                      </w:r>
-                      <w:r>
-                        <w:rPr>
-                          <w:rFonts w:ascii="Lato" w:eastAsia="Times New Roman" w:hAnsi="Lato" w:cs="Times New Roman"/>
-                          <w:color w:val="000000"/>
-                          <w:kern w:val="36"/>
-                          <w:sz w:val="20"/>
-                          <w:szCs w:val="20"/>
-                        </w:rPr>
-                        <w:t xml:space="preserve"> my leisure time. Seeking a career opportunity in the field of Software Engineering.</w:t>
-                      </w:r>
-                    </w:p>
-                  </w:txbxContent>
-                </v:textbox>
-              </v:shape>
-            </w:pict>
-          </mc:Fallback>
-        </mc:AlternateContent>
-      </w:r>
-    </w:p>
+    <w:p/>
     <w:p>
       <w:pPr>
         <w:tabs>
@@ -2060,6 +2085,7 @@
         <w:tab/>
       </w:r>
     </w:p>
+    <w:p/>
     <w:p>
       <w:r>
         <w:rPr>
@@ -2071,12 +2097,12 @@
               <wp:anchor distT="0" distB="0" distL="114300" distR="114300" simplePos="0" relativeHeight="251668480" behindDoc="0" locked="0" layoutInCell="1" allowOverlap="1" wp14:anchorId="6FE54949" wp14:editId="4A3955A7">
                 <wp:simplePos x="0" y="0"/>
                 <wp:positionH relativeFrom="column">
-                  <wp:posOffset>3976</wp:posOffset>
+                  <wp:posOffset>3810</wp:posOffset>
                 </wp:positionH>
                 <wp:positionV relativeFrom="paragraph">
-                  <wp:posOffset>287103</wp:posOffset>
+                  <wp:posOffset>40557</wp:posOffset>
                 </wp:positionV>
-                <wp:extent cx="6628130" cy="1948069"/>
+                <wp:extent cx="6628130" cy="1796277"/>
                 <wp:effectExtent l="0" t="0" r="0" b="0"/>
                 <wp:wrapNone/>
                 <wp:docPr id="14" name="Text Box 14"/>
@@ -2088,7 +2114,7 @@
                       <wps:spPr>
                         <a:xfrm>
                           <a:off x="0" y="0"/>
-                          <a:ext cx="6628130" cy="1948069"/>
+                          <a:ext cx="6628130" cy="1796277"/>
                         </a:xfrm>
                         <a:prstGeom prst="rect">
                           <a:avLst/>
@@ -2128,7 +2154,7 @@
                               <w:rPr>
                                 <w:rFonts w:ascii="Raleway" w:hAnsi="Raleway"/>
                                 <w:color w:val="4472C4" w:themeColor="accent1"/>
-                                <w:sz w:val="2"/>
+                                <w:sz w:val="8"/>
                                 <w:szCs w:val="24"/>
                               </w:rPr>
                             </w:pPr>
@@ -2164,6 +2190,7 @@
                                 <w:p>
                                   <w:pPr>
                                     <w:pStyle w:val="Heading2"/>
+                                    <w:spacing w:before="0"/>
                                     <w:outlineLvl w:val="1"/>
                                     <w:rPr>
                                       <w:rFonts w:ascii="Lato" w:hAnsi="Lato"/>
@@ -2256,7 +2283,7 @@
                                       <w:sz w:val="20"/>
                                       <w:szCs w:val="20"/>
                                     </w:rPr>
-                                    <w:t>4</w:t>
+                                    <w:t>CSE</w:t>
                                   </w:r>
                                   <w:r>
                                     <w:rPr>
@@ -2264,9 +2291,8 @@
                                       <w:color w:val="000000"/>
                                       <w:sz w:val="20"/>
                                       <w:szCs w:val="20"/>
-                                      <w:vertAlign w:val="superscript"/>
-                                    </w:rPr>
-                                    <w:t>th</w:t>
+                                    </w:rPr>
+                                    <w:t xml:space="preserve"> </w:t>
                                   </w:r>
                                   <w:r>
                                     <w:rPr>
@@ -2275,7 +2301,7 @@
                                       <w:sz w:val="20"/>
                                       <w:szCs w:val="20"/>
                                     </w:rPr>
-                                    <w:t xml:space="preserve"> Year </w:t>
+                                    <w:t>Undergraduate, B.Sc.</w:t>
                                   </w:r>
                                   <w:r>
                                     <w:rPr>
@@ -2284,7 +2310,7 @@
                                       <w:sz w:val="20"/>
                                       <w:szCs w:val="20"/>
                                     </w:rPr>
-                                    <w:t>Undergraduate, B.Sc. (Computer Science</w:t>
+                                    <w:t xml:space="preserve">( Hons) </w:t>
                                   </w:r>
                                   <w:r>
                                     <w:rPr>
@@ -2293,25 +2319,7 @@
                                       <w:sz w:val="20"/>
                                       <w:szCs w:val="20"/>
                                     </w:rPr>
-                                    <w:t xml:space="preserve"> &amp;</w:t>
-                                  </w:r>
-                                  <w:r>
-                                    <w:rPr>
-                                      <w:rFonts w:ascii="Lato" w:hAnsi="Lato"/>
-                                      <w:color w:val="000000"/>
-                                      <w:sz w:val="20"/>
-                                      <w:szCs w:val="20"/>
-                                    </w:rPr>
-                                    <w:t xml:space="preserve"> Engineering</w:t>
-                                  </w:r>
-                                  <w:r>
-                                    <w:rPr>
-                                      <w:rFonts w:ascii="Lato" w:hAnsi="Lato"/>
-                                      <w:color w:val="000000"/>
-                                      <w:sz w:val="20"/>
-                                      <w:szCs w:val="20"/>
-                                    </w:rPr>
-                                    <w:t>)</w:t>
+                                    <w:t>Engineering</w:t>
                                   </w:r>
                                 </w:p>
                               </w:tc>
@@ -2748,7 +2756,7 @@
           </mc:Choice>
           <mc:Fallback>
             <w:pict>
-              <v:shape w14:anchorId="6FE54949" id="Text Box 14" o:spid="_x0000_s1028" type="#_x0000_t202" style="position:absolute;margin-left:.3pt;margin-top:22.6pt;width:521.9pt;height:153.4pt;z-index:251668480;visibility:visible;mso-wrap-style:square;mso-width-percent:0;mso-height-percent:0;mso-wrap-distance-left:9pt;mso-wrap-distance-top:0;mso-wrap-distance-right:9pt;mso-wrap-distance-bottom:0;mso-position-horizontal:absolute;mso-position-horizontal-relative:text;mso-position-vertical:absolute;mso-position-vertical-relative:text;mso-width-percent:0;mso-height-percent:0;mso-width-relative:margin;mso-height-relative:margin;v-text-anchor:top" o:gfxdata="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" filled="f" stroked="f" strokeweight=".5pt">
+              <v:shape w14:anchorId="6FE54949" id="Text Box 14" o:spid="_x0000_s1028" type="#_x0000_t202" style="position:absolute;margin-left:.3pt;margin-top:3.2pt;width:521.9pt;height:141.45pt;z-index:251668480;visibility:visible;mso-wrap-style:square;mso-width-percent:0;mso-height-percent:0;mso-wrap-distance-left:9pt;mso-wrap-distance-top:0;mso-wrap-distance-right:9pt;mso-wrap-distance-bottom:0;mso-position-horizontal:absolute;mso-position-horizontal-relative:text;mso-position-vertical:absolute;mso-position-vertical-relative:text;mso-width-percent:0;mso-height-percent:0;mso-width-relative:margin;mso-height-relative:margin;v-text-anchor:top" o:gfxdata="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" filled="f" stroked="f" strokeweight=".5pt">
                 <v:textbox>
                   <w:txbxContent>
                     <w:p>
@@ -2779,7 +2787,7 @@
                         <w:rPr>
                           <w:rFonts w:ascii="Raleway" w:hAnsi="Raleway"/>
                           <w:color w:val="4472C4" w:themeColor="accent1"/>
-                          <w:sz w:val="2"/>
+                          <w:sz w:val="8"/>
                           <w:szCs w:val="24"/>
                         </w:rPr>
                       </w:pPr>
@@ -2815,6 +2823,7 @@
                           <w:p>
                             <w:pPr>
                               <w:pStyle w:val="Heading2"/>
+                              <w:spacing w:before="0"/>
                               <w:outlineLvl w:val="1"/>
                               <w:rPr>
                                 <w:rFonts w:ascii="Lato" w:hAnsi="Lato"/>
@@ -2907,7 +2916,7 @@
                                 <w:sz w:val="20"/>
                                 <w:szCs w:val="20"/>
                               </w:rPr>
-                              <w:t>4</w:t>
+                              <w:t>CSE</w:t>
                             </w:r>
                             <w:r>
                               <w:rPr>
@@ -2915,9 +2924,8 @@
                                 <w:color w:val="000000"/>
                                 <w:sz w:val="20"/>
                                 <w:szCs w:val="20"/>
-                                <w:vertAlign w:val="superscript"/>
-                              </w:rPr>
-                              <w:t>th</w:t>
+                              </w:rPr>
+                              <w:t xml:space="preserve"> </w:t>
                             </w:r>
                             <w:r>
                               <w:rPr>
@@ -2926,7 +2934,7 @@
                                 <w:sz w:val="20"/>
                                 <w:szCs w:val="20"/>
                               </w:rPr>
-                              <w:t xml:space="preserve"> Year </w:t>
+                              <w:t>Undergraduate, B.Sc.</w:t>
                             </w:r>
                             <w:r>
                               <w:rPr>
@@ -2935,7 +2943,7 @@
                                 <w:sz w:val="20"/>
                                 <w:szCs w:val="20"/>
                               </w:rPr>
-                              <w:t>Undergraduate, B.Sc. (Computer Science</w:t>
+                              <w:t xml:space="preserve">( Hons) </w:t>
                             </w:r>
                             <w:r>
                               <w:rPr>
@@ -2944,25 +2952,7 @@
                                 <w:sz w:val="20"/>
                                 <w:szCs w:val="20"/>
                               </w:rPr>
-                              <w:t xml:space="preserve"> &amp;</w:t>
-                            </w:r>
-                            <w:r>
-                              <w:rPr>
-                                <w:rFonts w:ascii="Lato" w:hAnsi="Lato"/>
-                                <w:color w:val="000000"/>
-                                <w:sz w:val="20"/>
-                                <w:szCs w:val="20"/>
-                              </w:rPr>
-                              <w:t xml:space="preserve"> Engineering</w:t>
-                            </w:r>
-                            <w:r>
-                              <w:rPr>
-                                <w:rFonts w:ascii="Lato" w:hAnsi="Lato"/>
-                                <w:color w:val="000000"/>
-                                <w:sz w:val="20"/>
-                                <w:szCs w:val="20"/>
-                              </w:rPr>
-                              <w:t>)</w:t>
+                              <w:t>Engineering</w:t>
                             </w:r>
                           </w:p>
                         </w:tc>
@@ -3385,7 +3375,6 @@
         </mc:AlternateContent>
       </w:r>
     </w:p>
-    <w:p/>
     <w:p>
       <w:pPr>
         <w:tabs>
@@ -3411,10 +3400,10 @@
               <wp:anchor distT="0" distB="0" distL="114300" distR="114300" simplePos="0" relativeHeight="251681792" behindDoc="0" locked="0" layoutInCell="1" allowOverlap="1" wp14:anchorId="243CF322" wp14:editId="51481A52">
                 <wp:simplePos x="0" y="0"/>
                 <wp:positionH relativeFrom="column">
-                  <wp:posOffset>3976</wp:posOffset>
+                  <wp:posOffset>3810</wp:posOffset>
                 </wp:positionH>
                 <wp:positionV relativeFrom="paragraph">
-                  <wp:posOffset>235557</wp:posOffset>
+                  <wp:posOffset>171340</wp:posOffset>
                 </wp:positionV>
                 <wp:extent cx="6639560" cy="2099145"/>
                 <wp:effectExtent l="0" t="0" r="0" b="0"/>
@@ -3458,7 +3447,25 @@
                                 <w:sz w:val="24"/>
                                 <w:szCs w:val="24"/>
                               </w:rPr>
-                              <w:t>Work Experience</w:t>
+                              <w:t>Work</w:t>
+                            </w:r>
+                            <w:r>
+                              <w:rPr>
+                                <w:rFonts w:ascii="Raleway" w:hAnsi="Raleway"/>
+                                <w:color w:val="4472C4" w:themeColor="accent1"/>
+                                <w:sz w:val="24"/>
+                                <w:szCs w:val="24"/>
+                              </w:rPr>
+                              <w:t>ing</w:t>
+                            </w:r>
+                            <w:r>
+                              <w:rPr>
+                                <w:rFonts w:ascii="Raleway" w:hAnsi="Raleway"/>
+                                <w:color w:val="4472C4" w:themeColor="accent1"/>
+                                <w:sz w:val="24"/>
+                                <w:szCs w:val="24"/>
+                              </w:rPr>
+                              <w:t xml:space="preserve"> Experience</w:t>
                             </w:r>
                           </w:p>
                           <w:p>
@@ -3582,7 +3589,7 @@
                                       <w:sz w:val="18"/>
                                       <w:szCs w:val="18"/>
                                     </w:rPr>
-                                    <w:t>OCTOBER</w:t>
+                                    <w:t>OCT</w:t>
                                   </w:r>
                                   <w:r>
                                     <w:rPr>
@@ -3642,7 +3649,17 @@
                                       <w:sz w:val="18"/>
                                       <w:szCs w:val="18"/>
                                     </w:rPr>
-                                    <w:t>MARCH 2021</w:t>
+                                    <w:t>MAR</w:t>
+                                  </w:r>
+                                  <w:r>
+                                    <w:rPr>
+                                      <w:rFonts w:ascii="Lato" w:hAnsi="Lato"/>
+                                      <w:bCs/>
+                                      <w:color w:val="666666"/>
+                                      <w:sz w:val="18"/>
+                                      <w:szCs w:val="18"/>
+                                    </w:rPr>
+                                    <w:t xml:space="preserve"> 2021</w:t>
                                   </w:r>
                                 </w:p>
                               </w:tc>
@@ -3735,7 +3752,7 @@
                                       <w:rFonts w:ascii="Lato" w:hAnsi="Lato"/>
                                       <w:sz w:val="20"/>
                                     </w:rPr>
-                                    <w:t xml:space="preserve"> : Flutter, Java, Spring</w:t>
+                                    <w:t xml:space="preserve"> : Flutter, Java</w:t>
                                   </w:r>
                                 </w:p>
                               </w:tc>
@@ -3764,7 +3781,27 @@
                                       <w:color w:val="000000"/>
                                       <w:sz w:val="20"/>
                                     </w:rPr>
-                                    <w:t>HexcodeLabs – Head of Software Development</w:t>
+                                    <w:t xml:space="preserve">HexcodeLabs – </w:t>
+                                  </w:r>
+                                  <w:r>
+                                    <w:rPr>
+                                      <w:rFonts w:ascii="Lato" w:hAnsi="Lato"/>
+                                      <w:b/>
+                                      <w:bCs/>
+                                      <w:color w:val="000000"/>
+                                      <w:sz w:val="20"/>
+                                    </w:rPr>
+                                    <w:t xml:space="preserve">Former </w:t>
+                                  </w:r>
+                                  <w:r>
+                                    <w:rPr>
+                                      <w:rFonts w:ascii="Lato" w:hAnsi="Lato"/>
+                                      <w:b/>
+                                      <w:bCs/>
+                                      <w:color w:val="000000"/>
+                                      <w:sz w:val="20"/>
+                                    </w:rPr>
+                                    <w:t>Head of Software Development</w:t>
                                   </w:r>
                                 </w:p>
                               </w:tc>
@@ -3788,7 +3825,7 @@
                                       <w:sz w:val="18"/>
                                       <w:szCs w:val="18"/>
                                     </w:rPr>
-                                    <w:t>SEPTEMBER</w:t>
+                                    <w:t>MAR</w:t>
                                   </w:r>
                                   <w:r>
                                     <w:rPr>
@@ -3808,7 +3845,7 @@
                                       <w:sz w:val="18"/>
                                       <w:szCs w:val="18"/>
                                     </w:rPr>
-                                    <w:t>20</w:t>
+                                    <w:t>21</w:t>
                                   </w:r>
                                   <w:r>
                                     <w:rPr>
@@ -3848,7 +3885,17 @@
                                       <w:sz w:val="18"/>
                                       <w:szCs w:val="18"/>
                                     </w:rPr>
-                                    <w:t>DECEMBER 2021</w:t>
+                                    <w:t>DEC</w:t>
+                                  </w:r>
+                                  <w:r>
+                                    <w:rPr>
+                                      <w:rFonts w:ascii="Lato" w:hAnsi="Lato"/>
+                                      <w:bCs/>
+                                      <w:color w:val="666666"/>
+                                      <w:sz w:val="18"/>
+                                      <w:szCs w:val="18"/>
+                                    </w:rPr>
+                                    <w:t xml:space="preserve"> 2021</w:t>
                                   </w:r>
                                 </w:p>
                               </w:tc>
@@ -4214,7 +4261,7 @@
           </mc:Choice>
           <mc:Fallback>
             <w:pict>
-              <v:shape w14:anchorId="243CF322" id="Text Box 2" o:spid="_x0000_s1029" type="#_x0000_t202" style="position:absolute;margin-left:.3pt;margin-top:18.55pt;width:522.8pt;height:165.3pt;z-index:251681792;visibility:visible;mso-wrap-style:square;mso-width-percent:0;mso-height-percent:0;mso-wrap-distance-left:9pt;mso-wrap-distance-top:0;mso-wrap-distance-right:9pt;mso-wrap-distance-bottom:0;mso-position-horizontal:absolute;mso-position-horizontal-relative:text;mso-position-vertical:absolute;mso-position-vertical-relative:text;mso-width-percent:0;mso-height-percent:0;mso-width-relative:margin;mso-height-relative:margin;v-text-anchor:top" o:gfxdata="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" filled="f" stroked="f" strokeweight=".5pt">
+              <v:shape w14:anchorId="243CF322" id="Text Box 2" o:spid="_x0000_s1029" type="#_x0000_t202" style="position:absolute;margin-left:.3pt;margin-top:13.5pt;width:522.8pt;height:165.3pt;z-index:251681792;visibility:visible;mso-wrap-style:square;mso-width-percent:0;mso-height-percent:0;mso-wrap-distance-left:9pt;mso-wrap-distance-top:0;mso-wrap-distance-right:9pt;mso-wrap-distance-bottom:0;mso-position-horizontal:absolute;mso-position-horizontal-relative:text;mso-position-vertical:absolute;mso-position-vertical-relative:text;mso-width-percent:0;mso-height-percent:0;mso-width-relative:margin;mso-height-relative:margin;v-text-anchor:top" o:gfxdata="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" filled="f" stroked="f" strokeweight=".5pt">
                 <v:textbox>
                   <w:txbxContent>
                     <w:p>
@@ -4235,7 +4282,25 @@
                           <w:sz w:val="24"/>
                           <w:szCs w:val="24"/>
                         </w:rPr>
-                        <w:t>Work Experience</w:t>
+                        <w:t>Work</w:t>
+                      </w:r>
+                      <w:r>
+                        <w:rPr>
+                          <w:rFonts w:ascii="Raleway" w:hAnsi="Raleway"/>
+                          <w:color w:val="4472C4" w:themeColor="accent1"/>
+                          <w:sz w:val="24"/>
+                          <w:szCs w:val="24"/>
+                        </w:rPr>
+                        <w:t>ing</w:t>
+                      </w:r>
+                      <w:r>
+                        <w:rPr>
+                          <w:rFonts w:ascii="Raleway" w:hAnsi="Raleway"/>
+                          <w:color w:val="4472C4" w:themeColor="accent1"/>
+                          <w:sz w:val="24"/>
+                          <w:szCs w:val="24"/>
+                        </w:rPr>
+                        <w:t xml:space="preserve"> Experience</w:t>
                       </w:r>
                     </w:p>
                     <w:p>
@@ -4359,7 +4424,7 @@
                                 <w:sz w:val="18"/>
                                 <w:szCs w:val="18"/>
                               </w:rPr>
-                              <w:t>OCTOBER</w:t>
+                              <w:t>OCT</w:t>
                             </w:r>
                             <w:r>
                               <w:rPr>
@@ -4419,7 +4484,17 @@
                                 <w:sz w:val="18"/>
                                 <w:szCs w:val="18"/>
                               </w:rPr>
-                              <w:t>MARCH 2021</w:t>
+                              <w:t>MAR</w:t>
+                            </w:r>
+                            <w:r>
+                              <w:rPr>
+                                <w:rFonts w:ascii="Lato" w:hAnsi="Lato"/>
+                                <w:bCs/>
+                                <w:color w:val="666666"/>
+                                <w:sz w:val="18"/>
+                                <w:szCs w:val="18"/>
+                              </w:rPr>
+                              <w:t xml:space="preserve"> 2021</w:t>
                             </w:r>
                           </w:p>
                         </w:tc>
@@ -4512,7 +4587,7 @@
                                 <w:rFonts w:ascii="Lato" w:hAnsi="Lato"/>
                                 <w:sz w:val="20"/>
                               </w:rPr>
-                              <w:t xml:space="preserve"> : Flutter, Java, Spring</w:t>
+                              <w:t xml:space="preserve"> : Flutter, Java</w:t>
                             </w:r>
                           </w:p>
                         </w:tc>
@@ -4541,7 +4616,27 @@
                                 <w:color w:val="000000"/>
                                 <w:sz w:val="20"/>
                               </w:rPr>
-                              <w:t>HexcodeLabs – Head of Software Development</w:t>
+                              <w:t xml:space="preserve">HexcodeLabs – </w:t>
+                            </w:r>
+                            <w:r>
+                              <w:rPr>
+                                <w:rFonts w:ascii="Lato" w:hAnsi="Lato"/>
+                                <w:b/>
+                                <w:bCs/>
+                                <w:color w:val="000000"/>
+                                <w:sz w:val="20"/>
+                              </w:rPr>
+                              <w:t xml:space="preserve">Former </w:t>
+                            </w:r>
+                            <w:r>
+                              <w:rPr>
+                                <w:rFonts w:ascii="Lato" w:hAnsi="Lato"/>
+                                <w:b/>
+                                <w:bCs/>
+                                <w:color w:val="000000"/>
+                                <w:sz w:val="20"/>
+                              </w:rPr>
+                              <w:t>Head of Software Development</w:t>
                             </w:r>
                           </w:p>
                         </w:tc>
@@ -4565,7 +4660,7 @@
                                 <w:sz w:val="18"/>
                                 <w:szCs w:val="18"/>
                               </w:rPr>
-                              <w:t>SEPTEMBER</w:t>
+                              <w:t>MAR</w:t>
                             </w:r>
                             <w:r>
                               <w:rPr>
@@ -4585,7 +4680,7 @@
                                 <w:sz w:val="18"/>
                                 <w:szCs w:val="18"/>
                               </w:rPr>
-                              <w:t>20</w:t>
+                              <w:t>21</w:t>
                             </w:r>
                             <w:r>
                               <w:rPr>
@@ -4625,7 +4720,17 @@
                                 <w:sz w:val="18"/>
                                 <w:szCs w:val="18"/>
                               </w:rPr>
-                              <w:t>DECEMBER 2021</w:t>
+                              <w:t>DEC</w:t>
+                            </w:r>
+                            <w:r>
+                              <w:rPr>
+                                <w:rFonts w:ascii="Lato" w:hAnsi="Lato"/>
+                                <w:bCs/>
+                                <w:color w:val="666666"/>
+                                <w:sz w:val="18"/>
+                                <w:szCs w:val="18"/>
+                              </w:rPr>
+                              <w:t xml:space="preserve"> 2021</w:t>
                             </w:r>
                           </w:p>
                         </w:tc>
@@ -4978,6 +5083,10 @@
       </w:r>
     </w:p>
     <w:p/>
+    <w:p>
+      <w:bookmarkStart w:id="0" w:name="_GoBack"/>
+      <w:bookmarkEnd w:id="0"/>
+    </w:p>
     <w:p/>
     <w:p/>
     <w:p/>
@@ -5001,10 +5110,10 @@
                   <wp:posOffset>3976</wp:posOffset>
                 </wp:positionH>
                 <wp:positionV relativeFrom="paragraph">
-                  <wp:posOffset>287379</wp:posOffset>
+                  <wp:posOffset>41385</wp:posOffset>
                 </wp:positionV>
-                <wp:extent cx="6647180" cy="1765189"/>
-                <wp:effectExtent l="0" t="0" r="1270" b="6985"/>
+                <wp:extent cx="6647180" cy="1614115"/>
+                <wp:effectExtent l="0" t="0" r="1270" b="5715"/>
                 <wp:wrapNone/>
                 <wp:docPr id="16" name="Text Box 16"/>
                 <wp:cNvGraphicFramePr/>
@@ -5015,7 +5124,7 @@
                       <wps:spPr>
                         <a:xfrm>
                           <a:off x="0" y="0"/>
-                          <a:ext cx="6647180" cy="1765189"/>
+                          <a:ext cx="6647180" cy="1614115"/>
                         </a:xfrm>
                         <a:prstGeom prst="rect">
                           <a:avLst/>
@@ -5056,8 +5165,9 @@
                           </w:p>
                           <w:p>
                             <w:pPr>
-                              <w:rPr>
-                                <w:sz w:val="2"/>
+                              <w:spacing w:after="0"/>
+                              <w:rPr>
+                                <w:sz w:val="8"/>
                                 <w:szCs w:val="2"/>
                               </w:rPr>
                             </w:pPr>
@@ -5597,7 +5707,17 @@
                                       <w:sz w:val="18"/>
                                       <w:szCs w:val="18"/>
                                     </w:rPr>
-                                    <w:t>MARCH 2020</w:t>
+                                    <w:t>MAR</w:t>
+                                  </w:r>
+                                  <w:r>
+                                    <w:rPr>
+                                      <w:rFonts w:ascii="Lato" w:hAnsi="Lato"/>
+                                      <w:bCs/>
+                                      <w:color w:val="595959" w:themeColor="text1" w:themeTint="A6"/>
+                                      <w:sz w:val="18"/>
+                                      <w:szCs w:val="18"/>
+                                    </w:rPr>
+                                    <w:t xml:space="preserve"> 2020</w:t>
                                   </w:r>
                                 </w:p>
                               </w:tc>
@@ -5710,7 +5830,7 @@
           </mc:Choice>
           <mc:Fallback>
             <w:pict>
-              <v:shape id="Text Box 16" o:spid="_x0000_s1030" type="#_x0000_t202" style="position:absolute;margin-left:.3pt;margin-top:22.65pt;width:523.4pt;height:139pt;z-index:251682816;visibility:visible;mso-wrap-style:square;mso-width-percent:0;mso-height-percent:0;mso-wrap-distance-left:9pt;mso-wrap-distance-top:0;mso-wrap-distance-right:9pt;mso-wrap-distance-bottom:0;mso-position-horizontal:absolute;mso-position-horizontal-relative:text;mso-position-vertical:absolute;mso-position-vertical-relative:text;mso-width-percent:0;mso-height-percent:0;mso-width-relative:margin;mso-height-relative:margin;v-text-anchor:top" o:gfxdata="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" fillcolor="white [3201]" stroked="f" strokeweight=".5pt">
+              <v:shape id="Text Box 16" o:spid="_x0000_s1030" type="#_x0000_t202" style="position:absolute;margin-left:.3pt;margin-top:3.25pt;width:523.4pt;height:127.1pt;z-index:251682816;visibility:visible;mso-wrap-style:square;mso-width-percent:0;mso-height-percent:0;mso-wrap-distance-left:9pt;mso-wrap-distance-top:0;mso-wrap-distance-right:9pt;mso-wrap-distance-bottom:0;mso-position-horizontal:absolute;mso-position-horizontal-relative:text;mso-position-vertical:absolute;mso-position-vertical-relative:text;mso-width-percent:0;mso-height-percent:0;mso-width-relative:margin;mso-height-relative:margin;v-text-anchor:top" o:gfxdata="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" fillcolor="white [3201]" stroked="f" strokeweight=".5pt">
                 <v:textbox>
                   <w:txbxContent>
                     <w:p>
@@ -5740,8 +5860,9 @@
                     </w:p>
                     <w:p>
                       <w:pPr>
+                        <w:spacing w:after="0"/>
                         <w:rPr>
-                          <w:sz w:val="2"/>
+                          <w:sz w:val="8"/>
                           <w:szCs w:val="2"/>
                         </w:rPr>
                       </w:pPr>
@@ -6281,7 +6402,17 @@
                                 <w:sz w:val="18"/>
                                 <w:szCs w:val="18"/>
                               </w:rPr>
-                              <w:t>MARCH 2020</w:t>
+                              <w:t>MAR</w:t>
+                            </w:r>
+                            <w:r>
+                              <w:rPr>
+                                <w:rFonts w:ascii="Lato" w:hAnsi="Lato"/>
+                                <w:bCs/>
+                                <w:color w:val="595959" w:themeColor="text1" w:themeTint="A6"/>
+                                <w:sz w:val="18"/>
+                                <w:szCs w:val="18"/>
+                              </w:rPr>
+                              <w:t xml:space="preserve"> 2020</w:t>
                             </w:r>
                           </w:p>
                         </w:tc>
@@ -6380,7 +6511,6 @@
         </mc:AlternateContent>
       </w:r>
     </w:p>
-    <w:p/>
     <w:p/>
     <w:p/>
     <w:p/>
@@ -6406,12 +6536,12 @@
               <wp:anchor distT="0" distB="0" distL="114300" distR="114300" simplePos="0" relativeHeight="251670528" behindDoc="0" locked="0" layoutInCell="1" allowOverlap="1" wp14:anchorId="1F624B03" wp14:editId="18E47AFF">
                 <wp:simplePos x="0" y="0"/>
                 <wp:positionH relativeFrom="column">
-                  <wp:posOffset>6985</wp:posOffset>
+                  <wp:posOffset>3810</wp:posOffset>
                 </wp:positionH>
                 <wp:positionV relativeFrom="paragraph">
-                  <wp:posOffset>4114</wp:posOffset>
+                  <wp:posOffset>27940</wp:posOffset>
                 </wp:positionV>
-                <wp:extent cx="6628130" cy="1240155"/>
+                <wp:extent cx="6628130" cy="1104983"/>
                 <wp:effectExtent l="0" t="0" r="0" b="0"/>
                 <wp:wrapNone/>
                 <wp:docPr id="15" name="Text Box 15"/>
@@ -6423,7 +6553,7 @@
                       <wps:spPr>
                         <a:xfrm>
                           <a:off x="0" y="0"/>
-                          <a:ext cx="6628130" cy="1240155"/>
+                          <a:ext cx="6628130" cy="1104983"/>
                         </a:xfrm>
                         <a:prstGeom prst="rect">
                           <a:avLst/>
@@ -6437,6 +6567,7 @@
                         <w:txbxContent>
                           <w:p>
                             <w:pPr>
+                              <w:spacing w:after="0"/>
                               <w:rPr>
                                 <w:rFonts w:ascii="Raleway" w:eastAsia="Times New Roman" w:hAnsi="Raleway" w:cs="Times New Roman"/>
                                 <w:b/>
@@ -6471,6 +6602,20 @@
                               </w:rPr>
                               <w:t xml:space="preserve"> &amp; Interests</w:t>
                             </w:r>
+                          </w:p>
+                          <w:p>
+                            <w:pPr>
+                              <w:spacing w:after="0"/>
+                              <w:rPr>
+                                <w:rFonts w:ascii="Raleway" w:eastAsia="Times New Roman" w:hAnsi="Raleway" w:cs="Times New Roman"/>
+                                <w:b/>
+                                <w:bCs/>
+                                <w:color w:val="4472C4" w:themeColor="accent1"/>
+                                <w:kern w:val="36"/>
+                                <w:sz w:val="8"/>
+                                <w:szCs w:val="24"/>
+                              </w:rPr>
+                            </w:pPr>
                           </w:p>
                           <w:p>
                             <w:pPr>
@@ -6765,11 +6910,12 @@
           </mc:Choice>
           <mc:Fallback>
             <w:pict>
-              <v:shape w14:anchorId="1F624B03" id="Text Box 15" o:spid="_x0000_s1031" type="#_x0000_t202" style="position:absolute;margin-left:.55pt;margin-top:.3pt;width:521.9pt;height:97.65pt;z-index:251670528;visibility:visible;mso-wrap-style:square;mso-width-percent:0;mso-height-percent:0;mso-wrap-distance-left:9pt;mso-wrap-distance-top:0;mso-wrap-distance-right:9pt;mso-wrap-distance-bottom:0;mso-position-horizontal:absolute;mso-position-horizontal-relative:text;mso-position-vertical:absolute;mso-position-vertical-relative:text;mso-width-percent:0;mso-height-percent:0;mso-width-relative:margin;mso-height-relative:margin;v-text-anchor:top" o:gfxdata="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" filled="f" stroked="f" strokeweight=".5pt">
+              <v:shape w14:anchorId="1F624B03" id="Text Box 15" o:spid="_x0000_s1031" type="#_x0000_t202" style="position:absolute;margin-left:.3pt;margin-top:2.2pt;width:521.9pt;height:87pt;z-index:251670528;visibility:visible;mso-wrap-style:square;mso-width-percent:0;mso-height-percent:0;mso-wrap-distance-left:9pt;mso-wrap-distance-top:0;mso-wrap-distance-right:9pt;mso-wrap-distance-bottom:0;mso-position-horizontal:absolute;mso-position-horizontal-relative:text;mso-position-vertical:absolute;mso-position-vertical-relative:text;mso-width-percent:0;mso-height-percent:0;mso-width-relative:margin;mso-height-relative:margin;v-text-anchor:top" o:gfxdata="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" filled="f" stroked="f" strokeweight=".5pt">
                 <v:textbox>
                   <w:txbxContent>
                     <w:p>
                       <w:pPr>
+                        <w:spacing w:after="0"/>
                         <w:rPr>
                           <w:rFonts w:ascii="Raleway" w:eastAsia="Times New Roman" w:hAnsi="Raleway" w:cs="Times New Roman"/>
                           <w:b/>
@@ -6804,6 +6950,20 @@
                         </w:rPr>
                         <w:t xml:space="preserve"> &amp; Interests</w:t>
                       </w:r>
+                    </w:p>
+                    <w:p>
+                      <w:pPr>
+                        <w:spacing w:after="0"/>
+                        <w:rPr>
+                          <w:rFonts w:ascii="Raleway" w:eastAsia="Times New Roman" w:hAnsi="Raleway" w:cs="Times New Roman"/>
+                          <w:b/>
+                          <w:bCs/>
+                          <w:color w:val="4472C4" w:themeColor="accent1"/>
+                          <w:kern w:val="36"/>
+                          <w:sz w:val="8"/>
+                          <w:szCs w:val="24"/>
+                        </w:rPr>
+                      </w:pPr>
                     </w:p>
                     <w:p>
                       <w:pPr>
@@ -6866,52 +7026,7 @@
                           <w:sz w:val="20"/>
                           <w:szCs w:val="20"/>
                         </w:rPr>
-                        <w:t>Backend Dev</w:t>
-                      </w:r>
-                      <w:r>
-                        <w:rPr>
-                          <w:rFonts w:ascii="Lato" w:hAnsi="Lato"/>
-                          <w:color w:val="262626" w:themeColor="text1" w:themeTint="D9"/>
-                          <w:sz w:val="20"/>
-                          <w:szCs w:val="20"/>
-                        </w:rPr>
-                        <w:t xml:space="preserve">elopment, Mobile </w:t>
-                      </w:r>
-                      <w:r>
-                        <w:rPr>
-                          <w:rFonts w:ascii="Lato" w:hAnsi="Lato"/>
-                          <w:color w:val="262626" w:themeColor="text1" w:themeTint="D9"/>
-                          <w:sz w:val="20"/>
-                          <w:szCs w:val="20"/>
-                        </w:rPr>
-                        <w:t>Development</w:t>
-                      </w:r>
-                      <w:r>
-                        <w:rPr>
-                          <w:rFonts w:ascii="Lato" w:hAnsi="Lato"/>
-                          <w:color w:val="262626" w:themeColor="text1" w:themeTint="D9"/>
-                          <w:sz w:val="20"/>
-                          <w:szCs w:val="20"/>
-                        </w:rPr>
-                        <w:t xml:space="preserve">, Web </w:t>
-                      </w:r>
-                      <w:r>
-                        <w:rPr>
-                          <w:rFonts w:ascii="Lato" w:hAnsi="Lato"/>
-                          <w:color w:val="262626" w:themeColor="text1" w:themeTint="D9"/>
-                          <w:sz w:val="20"/>
-                          <w:szCs w:val="20"/>
-                        </w:rPr>
-                        <w:t>Development</w:t>
-                      </w:r>
-                      <w:r>
-                        <w:rPr>
-                          <w:rFonts w:ascii="Lato" w:hAnsi="Lato"/>
-                          <w:color w:val="262626" w:themeColor="text1" w:themeTint="D9"/>
-                          <w:sz w:val="20"/>
-                          <w:szCs w:val="20"/>
-                        </w:rPr>
-                        <w:t>, IoT</w:t>
+                        <w:t>Backend Development, Mobile Development, Web Development, IoT</w:t>
                       </w:r>
                     </w:p>
                     <w:p>
@@ -7229,7 +7344,7 @@
                               <w:rPr>
                                 <w:rFonts w:ascii="Lato" w:hAnsi="Lato"/>
                                 <w:color w:val="000000"/>
-                                <w:sz w:val="6"/>
+                                <w:sz w:val="8"/>
                                 <w:szCs w:val="20"/>
                               </w:rPr>
                             </w:pPr>
@@ -7481,7 +7596,7 @@
                                       <w:sz w:val="20"/>
                                       <w:szCs w:val="20"/>
                                     </w:rPr>
-                                    <w:t xml:space="preserve">. By the end of November 2021, we have two research papers submitted </w:t>
+                                    <w:t xml:space="preserve">. By the end of November 2021, we have two </w:t>
                                   </w:r>
                                   <w:r>
                                     <w:rPr>
@@ -7491,7 +7606,7 @@
                                       <w:sz w:val="20"/>
                                       <w:szCs w:val="20"/>
                                     </w:rPr>
-                                    <w:t>for</w:t>
+                                    <w:t>j</w:t>
                                   </w:r>
                                   <w:r>
                                     <w:rPr>
@@ -7501,7 +7616,57 @@
                                       <w:sz w:val="20"/>
                                       <w:szCs w:val="20"/>
                                     </w:rPr>
-                                    <w:t xml:space="preserve"> review at ACM-Ubicomp.</w:t>
+                                    <w:t xml:space="preserve">ournal </w:t>
+                                  </w:r>
+                                  <w:r>
+                                    <w:rPr>
+                                      <w:rFonts w:ascii="Lato" w:hAnsi="Lato"/>
+                                      <w:bCs/>
+                                      <w:color w:val="auto"/>
+                                      <w:sz w:val="20"/>
+                                      <w:szCs w:val="20"/>
+                                    </w:rPr>
+                                    <w:t>papers submitted for</w:t>
+                                  </w:r>
+                                  <w:r>
+                                    <w:rPr>
+                                      <w:rFonts w:ascii="Lato" w:hAnsi="Lato"/>
+                                      <w:bCs/>
+                                      <w:color w:val="auto"/>
+                                      <w:sz w:val="20"/>
+                                      <w:szCs w:val="20"/>
+                                    </w:rPr>
+                                    <w:t xml:space="preserve"> review at ACM IMWUT (</w:t>
+                                  </w:r>
+                                  <w:r>
+                                    <w:rPr>
+                                      <w:rFonts w:ascii="Lato" w:hAnsi="Lato"/>
+                                      <w:bCs/>
+                                      <w:color w:val="auto"/>
+                                      <w:sz w:val="20"/>
+                                      <w:szCs w:val="20"/>
+                                    </w:rPr>
+                                    <w:t>Ubicomp</w:t>
+                                  </w:r>
+                                  <w:r>
+                                    <w:rPr>
+                                      <w:rFonts w:ascii="Lato" w:hAnsi="Lato"/>
+                                      <w:bCs/>
+                                      <w:color w:val="auto"/>
+                                      <w:sz w:val="20"/>
+                                      <w:szCs w:val="20"/>
+                                    </w:rPr>
+                                    <w:t>)</w:t>
+                                  </w:r>
+                                  <w:r>
+                                    <w:rPr>
+                                      <w:rFonts w:ascii="Lato" w:hAnsi="Lato"/>
+                                      <w:bCs/>
+                                      <w:color w:val="auto"/>
+                                      <w:sz w:val="20"/>
+                                      <w:szCs w:val="20"/>
+                                    </w:rPr>
+                                    <w:t>.</w:t>
                                   </w:r>
                                   <w:r>
                                     <w:rPr>
@@ -7606,7 +7771,27 @@
                                       <w:sz w:val="18"/>
                                       <w:szCs w:val="20"/>
                                     </w:rPr>
-                                    <w:t>OCT – DEC 2020</w:t>
+                                    <w:t xml:space="preserve">OCT </w:t>
+                                  </w:r>
+                                  <w:r>
+                                    <w:rPr>
+                                      <w:rFonts w:ascii="Lato" w:hAnsi="Lato"/>
+                                      <w:bCs/>
+                                      <w:color w:val="595959" w:themeColor="text1" w:themeTint="A6"/>
+                                      <w:sz w:val="18"/>
+                                      <w:szCs w:val="20"/>
+                                    </w:rPr>
+                                    <w:t xml:space="preserve">2020 </w:t>
+                                  </w:r>
+                                  <w:r>
+                                    <w:rPr>
+                                      <w:rFonts w:ascii="Lato" w:hAnsi="Lato"/>
+                                      <w:bCs/>
+                                      <w:color w:val="595959" w:themeColor="text1" w:themeTint="A6"/>
+                                      <w:sz w:val="18"/>
+                                      <w:szCs w:val="20"/>
+                                    </w:rPr>
+                                    <w:t>– DEC 2020</w:t>
                                   </w:r>
                                 </w:p>
                               </w:tc>
@@ -7826,7 +8011,17 @@
                                       <w:sz w:val="18"/>
                                       <w:szCs w:val="20"/>
                                     </w:rPr>
-                                    <w:t>JAN 2021 – DEC 2021</w:t>
+                                    <w:t>MAR</w:t>
+                                  </w:r>
+                                  <w:r>
+                                    <w:rPr>
+                                      <w:rFonts w:ascii="Lato" w:hAnsi="Lato"/>
+                                      <w:bCs/>
+                                      <w:color w:val="595959" w:themeColor="text1" w:themeTint="A6"/>
+                                      <w:sz w:val="18"/>
+                                      <w:szCs w:val="20"/>
+                                    </w:rPr>
+                                    <w:t xml:space="preserve"> 2021 – DEC 2021</w:t>
                                   </w:r>
                                 </w:p>
                               </w:tc>
@@ -8087,14 +8282,34 @@
                                       <w:sz w:val="18"/>
                                       <w:szCs w:val="20"/>
                                     </w:rPr>
-                                    <w:t>FEB - JUNE 2020</w:t>
+                                    <w:t xml:space="preserve">FEB </w:t>
+                                  </w:r>
+                                  <w:r>
+                                    <w:rPr>
+                                      <w:rFonts w:ascii="Lato" w:hAnsi="Lato"/>
+                                      <w:bCs/>
+                                      <w:color w:val="595959" w:themeColor="text1" w:themeTint="A6"/>
+                                      <w:sz w:val="18"/>
+                                      <w:szCs w:val="20"/>
+                                    </w:rPr>
+                                    <w:t xml:space="preserve">2020 </w:t>
+                                  </w:r>
+                                  <w:r>
+                                    <w:rPr>
+                                      <w:rFonts w:ascii="Lato" w:hAnsi="Lato"/>
+                                      <w:bCs/>
+                                      <w:color w:val="595959" w:themeColor="text1" w:themeTint="A6"/>
+                                      <w:sz w:val="18"/>
+                                      <w:szCs w:val="20"/>
+                                    </w:rPr>
+                                    <w:t>- JUNE 2020</w:t>
                                   </w:r>
                                 </w:p>
                               </w:tc>
                             </w:tr>
                             <w:tr>
                               <w:trPr>
-                                <w:trHeight w:val="777"/>
+                                <w:trHeight w:val="806"/>
                               </w:trPr>
                               <w:tc>
                                 <w:tcPr>
@@ -8636,7 +8851,17 @@
                                       <w:sz w:val="18"/>
                                       <w:szCs w:val="20"/>
                                     </w:rPr>
-                                    <w:t>NOV - DEC 2019</w:t>
+                                    <w:t>OCT 2019</w:t>
+                                  </w:r>
+                                  <w:r>
+                                    <w:rPr>
+                                      <w:rFonts w:ascii="Lato" w:hAnsi="Lato"/>
+                                      <w:bCs/>
+                                      <w:color w:val="595959" w:themeColor="text1" w:themeTint="A6"/>
+                                      <w:sz w:val="18"/>
+                                      <w:szCs w:val="20"/>
+                                    </w:rPr>
+                                    <w:t xml:space="preserve"> - DEC 2019</w:t>
                                   </w:r>
                                 </w:p>
                               </w:tc>
@@ -8784,7 +9009,7 @@
                         <w:rPr>
                           <w:rFonts w:ascii="Lato" w:hAnsi="Lato"/>
                           <w:color w:val="000000"/>
-                          <w:sz w:val="6"/>
+                          <w:sz w:val="8"/>
                           <w:szCs w:val="20"/>
                         </w:rPr>
                       </w:pPr>
@@ -9036,7 +9261,7 @@
                                 <w:sz w:val="20"/>
                                 <w:szCs w:val="20"/>
                               </w:rPr>
-                              <w:t xml:space="preserve">. By the end of November 2021, we have two research papers submitted </w:t>
+                              <w:t xml:space="preserve">. By the end of November 2021, we have two </w:t>
                             </w:r>
                             <w:r>
                               <w:rPr>
@@ -9046,7 +9271,7 @@
                                 <w:sz w:val="20"/>
                                 <w:szCs w:val="20"/>
                               </w:rPr>
-                              <w:t>for</w:t>
+                              <w:t>j</w:t>
                             </w:r>
                             <w:r>
                               <w:rPr>
@@ -9056,7 +9281,57 @@
                                 <w:sz w:val="20"/>
                                 <w:szCs w:val="20"/>
                               </w:rPr>
-                              <w:t xml:space="preserve"> review at ACM-Ubicomp.</w:t>
+                              <w:t xml:space="preserve">ournal </w:t>
+                            </w:r>
+                            <w:r>
+                              <w:rPr>
+                                <w:rFonts w:ascii="Lato" w:hAnsi="Lato"/>
+                                <w:bCs/>
+                                <w:color w:val="auto"/>
+                                <w:sz w:val="20"/>
+                                <w:szCs w:val="20"/>
+                              </w:rPr>
+                              <w:t>papers submitted for</w:t>
+                            </w:r>
+                            <w:r>
+                              <w:rPr>
+                                <w:rFonts w:ascii="Lato" w:hAnsi="Lato"/>
+                                <w:bCs/>
+                                <w:color w:val="auto"/>
+                                <w:sz w:val="20"/>
+                                <w:szCs w:val="20"/>
+                              </w:rPr>
+                              <w:t xml:space="preserve"> review at ACM IMWUT (</w:t>
+                            </w:r>
+                            <w:r>
+                              <w:rPr>
+                                <w:rFonts w:ascii="Lato" w:hAnsi="Lato"/>
+                                <w:bCs/>
+                                <w:color w:val="auto"/>
+                                <w:sz w:val="20"/>
+                                <w:szCs w:val="20"/>
+                              </w:rPr>
+                              <w:t>Ubicomp</w:t>
+                            </w:r>
+                            <w:r>
+                              <w:rPr>
+                                <w:rFonts w:ascii="Lato" w:hAnsi="Lato"/>
+                                <w:bCs/>
+                                <w:color w:val="auto"/>
+                                <w:sz w:val="20"/>
+                                <w:szCs w:val="20"/>
+                              </w:rPr>
+                              <w:t>)</w:t>
+                            </w:r>
+                            <w:r>
+                              <w:rPr>
+                                <w:rFonts w:ascii="Lato" w:hAnsi="Lato"/>
+                                <w:bCs/>
+                                <w:color w:val="auto"/>
+                                <w:sz w:val="20"/>
+                                <w:szCs w:val="20"/>
+                              </w:rPr>
+                              <w:t>.</w:t>
                             </w:r>
                             <w:r>
                               <w:rPr>
@@ -9161,7 +9436,27 @@
                                 <w:sz w:val="18"/>
                                 <w:szCs w:val="20"/>
                               </w:rPr>
-                              <w:t>OCT – DEC 2020</w:t>
+                              <w:t xml:space="preserve">OCT </w:t>
+                            </w:r>
+                            <w:r>
+                              <w:rPr>
+                                <w:rFonts w:ascii="Lato" w:hAnsi="Lato"/>
+                                <w:bCs/>
+                                <w:color w:val="595959" w:themeColor="text1" w:themeTint="A6"/>
+                                <w:sz w:val="18"/>
+                                <w:szCs w:val="20"/>
+                              </w:rPr>
+                              <w:t xml:space="preserve">2020 </w:t>
+                            </w:r>
+                            <w:r>
+                              <w:rPr>
+                                <w:rFonts w:ascii="Lato" w:hAnsi="Lato"/>
+                                <w:bCs/>
+                                <w:color w:val="595959" w:themeColor="text1" w:themeTint="A6"/>
+                                <w:sz w:val="18"/>
+                                <w:szCs w:val="20"/>
+                              </w:rPr>
+                              <w:t>– DEC 2020</w:t>
                             </w:r>
                           </w:p>
                         </w:tc>
@@ -9381,7 +9676,17 @@
                                 <w:sz w:val="18"/>
                                 <w:szCs w:val="20"/>
                               </w:rPr>
-                              <w:t>JAN 2021 – DEC 2021</w:t>
+                              <w:t>MAR</w:t>
+                            </w:r>
+                            <w:r>
+                              <w:rPr>
+                                <w:rFonts w:ascii="Lato" w:hAnsi="Lato"/>
+                                <w:bCs/>
+                                <w:color w:val="595959" w:themeColor="text1" w:themeTint="A6"/>
+                                <w:sz w:val="18"/>
+                                <w:szCs w:val="20"/>
+                              </w:rPr>
+                              <w:t xml:space="preserve"> 2021 – DEC 2021</w:t>
                             </w:r>
                           </w:p>
                         </w:tc>
@@ -9642,14 +9947,34 @@
                                 <w:sz w:val="18"/>
                                 <w:szCs w:val="20"/>
                               </w:rPr>
-                              <w:t>FEB - JUNE 2020</w:t>
+                              <w:t xml:space="preserve">FEB </w:t>
+                            </w:r>
+                            <w:r>
+                              <w:rPr>
+                                <w:rFonts w:ascii="Lato" w:hAnsi="Lato"/>
+                                <w:bCs/>
+                                <w:color w:val="595959" w:themeColor="text1" w:themeTint="A6"/>
+                                <w:sz w:val="18"/>
+                                <w:szCs w:val="20"/>
+                              </w:rPr>
+                              <w:t xml:space="preserve">2020 </w:t>
+                            </w:r>
+                            <w:r>
+                              <w:rPr>
+                                <w:rFonts w:ascii="Lato" w:hAnsi="Lato"/>
+                                <w:bCs/>
+                                <w:color w:val="595959" w:themeColor="text1" w:themeTint="A6"/>
+                                <w:sz w:val="18"/>
+                                <w:szCs w:val="20"/>
+                              </w:rPr>
+                              <w:t>- JUNE 2020</w:t>
                             </w:r>
                           </w:p>
                         </w:tc>
                       </w:tr>
                       <w:tr>
                         <w:trPr>
-                          <w:trHeight w:val="777"/>
+                          <w:trHeight w:val="806"/>
                         </w:trPr>
                         <w:tc>
                           <w:tcPr>
@@ -10191,7 +10516,17 @@
                                 <w:sz w:val="18"/>
                                 <w:szCs w:val="20"/>
                               </w:rPr>
-                              <w:t>NOV - DEC 2019</w:t>
+                              <w:t>OCT 2019</w:t>
+                            </w:r>
+                            <w:r>
+                              <w:rPr>
+                                <w:rFonts w:ascii="Lato" w:hAnsi="Lato"/>
+                                <w:bCs/>
+                                <w:color w:val="595959" w:themeColor="text1" w:themeTint="A6"/>
+                                <w:sz w:val="18"/>
+                                <w:szCs w:val="20"/>
+                              </w:rPr>
+                              <w:t xml:space="preserve"> - DEC 2019</w:t>
                             </w:r>
                           </w:p>
                         </w:tc>
@@ -10369,7 +10704,7 @@
                               <w:rPr>
                                 <w:rFonts w:ascii="Raleway" w:hAnsi="Raleway"/>
                                 <w:color w:val="000000"/>
-                                <w:sz w:val="6"/>
+                                <w:sz w:val="8"/>
                                 <w:szCs w:val="24"/>
                               </w:rPr>
                             </w:pPr>
@@ -11603,7 +11938,7 @@
                         <w:rPr>
                           <w:rFonts w:ascii="Raleway" w:hAnsi="Raleway"/>
                           <w:color w:val="000000"/>
-                          <w:sz w:val="6"/>
+                          <w:sz w:val="8"/>
                           <w:szCs w:val="24"/>
                         </w:rPr>
                       </w:pPr>
@@ -12828,13 +13163,13 @@
               <wp:anchor distT="0" distB="0" distL="114300" distR="114300" simplePos="0" relativeHeight="251686912" behindDoc="0" locked="0" layoutInCell="1" allowOverlap="1" wp14:anchorId="1CAB6A64" wp14:editId="771D4E33">
                 <wp:simplePos x="0" y="0"/>
                 <wp:positionH relativeFrom="column">
-                  <wp:posOffset>27830</wp:posOffset>
+                  <wp:posOffset>27831</wp:posOffset>
                 </wp:positionH>
                 <wp:positionV relativeFrom="paragraph">
                   <wp:posOffset>203448</wp:posOffset>
                 </wp:positionV>
-                <wp:extent cx="3514476" cy="1423284"/>
-                <wp:effectExtent l="0" t="0" r="0" b="5715"/>
+                <wp:extent cx="3538330" cy="1423284"/>
+                <wp:effectExtent l="0" t="0" r="5080" b="5715"/>
                 <wp:wrapNone/>
                 <wp:docPr id="20" name="Text Box 20"/>
                 <wp:cNvGraphicFramePr/>
@@ -12845,7 +13180,7 @@
                       <wps:spPr>
                         <a:xfrm>
                           <a:off x="0" y="0"/>
-                          <a:ext cx="3514476" cy="1423284"/>
+                          <a:ext cx="3538330" cy="1423284"/>
                         </a:xfrm>
                         <a:prstGeom prst="rect">
                           <a:avLst/>
@@ -12888,14 +13223,14 @@
                             <w:pPr>
                               <w:spacing w:after="0"/>
                               <w:rPr>
-                                <w:sz w:val="6"/>
+                                <w:sz w:val="8"/>
                               </w:rPr>
                             </w:pPr>
                           </w:p>
                           <w:tbl>
                             <w:tblPr>
                               <w:tblStyle w:val="TableGrid"/>
-                              <w:tblW w:w="5225" w:type="dxa"/>
+                              <w:tblW w:w="5405" w:type="dxa"/>
                               <w:tblInd w:w="-95" w:type="dxa"/>
                               <w:tblBorders>
                                 <w:top w:val="none" w:sz="0" w:space="0" w:color="auto"/>
@@ -12908,7 +13243,7 @@
                               <w:tblLook w:val="04A0" w:firstRow="1" w:lastRow="0" w:firstColumn="1" w:lastColumn="0" w:noHBand="0" w:noVBand="1"/>
                             </w:tblPr>
                             <w:tblGrid>
-                              <w:gridCol w:w="5225"/>
+                              <w:gridCol w:w="5405"/>
                             </w:tblGrid>
                             <w:tr>
                               <w:trPr>
@@ -12916,18 +13251,18 @@
                               </w:trPr>
                               <w:tc>
                                 <w:tcPr>
-                                  <w:tcW w:w="5225" w:type="dxa"/>
+                                  <w:tcW w:w="5405" w:type="dxa"/>
                                 </w:tcPr>
                                 <w:p>
                                   <w:pPr>
                                     <w:pStyle w:val="NormalWeb"/>
-                                    <w:spacing w:before="0" w:beforeAutospacing="0" w:after="0" w:afterAutospacing="0"/>
+                                    <w:spacing w:before="0" w:beforeAutospacing="0" w:after="0" w:afterAutospacing="0" w:line="360" w:lineRule="auto"/>
                                     <w:rPr>
                                       <w:rFonts w:ascii="Lato" w:hAnsi="Lato"/>
                                       <w:bCs/>
                                       <w:color w:val="595959" w:themeColor="text1" w:themeTint="A6"/>
-                                      <w:sz w:val="18"/>
-                                      <w:szCs w:val="18"/>
+                                      <w:sz w:val="20"/>
+                                      <w:szCs w:val="20"/>
                                     </w:rPr>
                                   </w:pPr>
                                   <w:r>
@@ -12945,28 +13280,44 @@
                                       <w:sz w:val="20"/>
                                       <w:szCs w:val="20"/>
                                     </w:rPr>
-                                    <w:t xml:space="preserve"> </w:t>
-                                  </w:r>
-                                  <w:r>
-                                    <w:rPr>
-                                      <w:rFonts w:ascii="Lato" w:hAnsi="Lato"/>
-                                      <w:sz w:val="18"/>
-                                      <w:szCs w:val="20"/>
-                                    </w:rPr>
-                                    <w:t>- CSE17 batch (</w:t>
-                                  </w:r>
-                                  <w:r>
-                                    <w:rPr>
-                                      <w:rFonts w:ascii="Lato" w:hAnsi="Lato"/>
-                                      <w:sz w:val="18"/>
-                                      <w:szCs w:val="20"/>
-                                    </w:rPr>
-                                    <w:t>2020 - 2021</w:t>
-                                  </w:r>
-                                  <w:r>
-                                    <w:rPr>
-                                      <w:rFonts w:ascii="Lato" w:hAnsi="Lato"/>
-                                      <w:sz w:val="18"/>
+                                    <w:t xml:space="preserve"> - CSE17 batch (</w:t>
+                                  </w:r>
+                                  <w:r>
+                                    <w:rPr>
+                                      <w:rFonts w:ascii="Lato" w:hAnsi="Lato"/>
+                                      <w:sz w:val="20"/>
+                                      <w:szCs w:val="20"/>
+                                    </w:rPr>
+                                    <w:t>202</w:t>
+                                  </w:r>
+                                  <w:r>
+                                    <w:rPr>
+                                      <w:rFonts w:ascii="Lato" w:hAnsi="Lato"/>
+                                      <w:sz w:val="20"/>
+                                      <w:szCs w:val="20"/>
+                                    </w:rPr>
+                                    <w:t>1</w:t>
+                                  </w:r>
+                                  <w:r>
+                                    <w:rPr>
+                                      <w:rFonts w:ascii="Lato" w:hAnsi="Lato"/>
+                                      <w:sz w:val="20"/>
+                                      <w:szCs w:val="20"/>
+                                    </w:rPr>
+                                    <w:t xml:space="preserve"> - 202</w:t>
+                                  </w:r>
+                                  <w:r>
+                                    <w:rPr>
+                                      <w:rFonts w:ascii="Lato" w:hAnsi="Lato"/>
+                                      <w:sz w:val="20"/>
+                                      <w:szCs w:val="20"/>
+                                    </w:rPr>
+                                    <w:t>2</w:t>
+                                  </w:r>
+                                  <w:r>
+                                    <w:rPr>
+                                      <w:rFonts w:ascii="Lato" w:hAnsi="Lato"/>
+                                      <w:sz w:val="20"/>
                                       <w:szCs w:val="20"/>
                                     </w:rPr>
                                     <w:t>)</w:t>
@@ -12980,18 +13331,18 @@
                               </w:trPr>
                               <w:tc>
                                 <w:tcPr>
-                                  <w:tcW w:w="5225" w:type="dxa"/>
+                                  <w:tcW w:w="5405" w:type="dxa"/>
                                 </w:tcPr>
                                 <w:p>
                                   <w:pPr>
                                     <w:pStyle w:val="NormalWeb"/>
-                                    <w:spacing w:before="0" w:beforeAutospacing="0" w:after="0" w:afterAutospacing="0"/>
+                                    <w:spacing w:before="0" w:beforeAutospacing="0" w:after="0" w:afterAutospacing="0" w:line="360" w:lineRule="auto"/>
                                     <w:rPr>
                                       <w:rFonts w:ascii="Lato" w:hAnsi="Lato"/>
                                       <w:bCs/>
                                       <w:color w:val="595959" w:themeColor="text1" w:themeTint="A6"/>
-                                      <w:sz w:val="18"/>
-                                      <w:szCs w:val="18"/>
+                                      <w:sz w:val="20"/>
+                                      <w:szCs w:val="20"/>
                                     </w:rPr>
                                   </w:pPr>
                                   <w:proofErr w:type="spellStart"/>
@@ -13020,31 +13371,7 @@
                                       <w:sz w:val="20"/>
                                       <w:szCs w:val="20"/>
                                     </w:rPr>
-                                    <w:t xml:space="preserve"> </w:t>
-                                  </w:r>
-                                  <w:r>
-                                    <w:rPr>
-                                      <w:rFonts w:ascii="Lato" w:hAnsi="Lato"/>
-                                      <w:sz w:val="18"/>
-                                      <w:szCs w:val="18"/>
-                                    </w:rPr>
-                                    <w:t>– Former Sports Photographer (</w:t>
-                                  </w:r>
-                                  <w:r>
-                                    <w:rPr>
-                                      <w:rFonts w:ascii="Lato" w:hAnsi="Lato"/>
-                                      <w:sz w:val="18"/>
-                                      <w:szCs w:val="18"/>
-                                    </w:rPr>
-                                    <w:t>2018 -</w:t>
-                                  </w:r>
-                                  <w:r>
-                                    <w:rPr>
-                                      <w:rFonts w:ascii="Lato" w:hAnsi="Lato"/>
-                                      <w:sz w:val="18"/>
-                                      <w:szCs w:val="18"/>
-                                    </w:rPr>
-                                    <w:t>2019)</w:t>
+                                    <w:t xml:space="preserve"> – Former Sports Photographer (2018 -2019)</w:t>
                                   </w:r>
                                 </w:p>
                               </w:tc>
@@ -13055,16 +13382,16 @@
                               </w:trPr>
                               <w:tc>
                                 <w:tcPr>
-                                  <w:tcW w:w="5225" w:type="dxa"/>
+                                  <w:tcW w:w="5405" w:type="dxa"/>
                                 </w:tcPr>
                                 <w:p>
                                   <w:pPr>
                                     <w:pStyle w:val="NormalWeb"/>
-                                    <w:spacing w:before="0" w:beforeAutospacing="0" w:after="0" w:afterAutospacing="0"/>
+                                    <w:spacing w:before="0" w:beforeAutospacing="0" w:after="0" w:afterAutospacing="0" w:line="360" w:lineRule="auto"/>
                                     <w:rPr>
                                       <w:rFonts w:ascii="Lato" w:hAnsi="Lato" w:cs="Segoe UI"/>
-                                      <w:sz w:val="18"/>
-                                      <w:szCs w:val="18"/>
+                                      <w:sz w:val="20"/>
+                                      <w:szCs w:val="20"/>
                                       <w:shd w:val="clear" w:color="auto" w:fill="FFFFFF"/>
                                     </w:rPr>
                                   </w:pPr>
@@ -13115,16 +13442,16 @@
                                   <w:r>
                                     <w:rPr>
                                       <w:rFonts w:ascii="Lato" w:hAnsi="Lato"/>
-                                      <w:sz w:val="18"/>
-                                      <w:szCs w:val="18"/>
+                                      <w:sz w:val="20"/>
+                                      <w:szCs w:val="20"/>
                                     </w:rPr>
                                     <w:t>T</w:t>
                                   </w:r>
                                   <w:r>
                                     <w:rPr>
                                       <w:rFonts w:ascii="Lato" w:hAnsi="Lato"/>
-                                      <w:sz w:val="18"/>
-                                      <w:szCs w:val="18"/>
+                                      <w:sz w:val="20"/>
+                                      <w:szCs w:val="20"/>
                                     </w:rPr>
                                     <w:t xml:space="preserve">eaching O/L </w:t>
                                   </w:r>
@@ -13132,8 +13459,8 @@
                                   <w:r>
                                     <w:rPr>
                                       <w:rFonts w:ascii="Lato" w:hAnsi="Lato"/>
-                                      <w:sz w:val="18"/>
-                                      <w:szCs w:val="18"/>
+                                      <w:sz w:val="20"/>
+                                      <w:szCs w:val="20"/>
                                     </w:rPr>
                                     <w:t>Maths</w:t>
                                   </w:r>
@@ -13141,16 +13468,16 @@
                                   <w:r>
                                     <w:rPr>
                                       <w:rFonts w:ascii="Lato" w:hAnsi="Lato"/>
-                                      <w:sz w:val="18"/>
-                                      <w:szCs w:val="18"/>
+                                      <w:sz w:val="20"/>
+                                      <w:szCs w:val="20"/>
                                     </w:rPr>
                                     <w:t xml:space="preserve"> in </w:t>
                                   </w:r>
                                   <w:r>
                                     <w:rPr>
                                       <w:rFonts w:ascii="Lato" w:hAnsi="Lato" w:cs="Segoe UI"/>
-                                      <w:sz w:val="18"/>
-                                      <w:szCs w:val="18"/>
+                                      <w:sz w:val="20"/>
+                                      <w:szCs w:val="20"/>
                                       <w:shd w:val="clear" w:color="auto" w:fill="FFFFFF"/>
                                     </w:rPr>
                                     <w:t>rural areas (2017)</w:t>
@@ -13164,12 +13491,12 @@
                               </w:trPr>
                               <w:tc>
                                 <w:tcPr>
-                                  <w:tcW w:w="5225" w:type="dxa"/>
+                                  <w:tcW w:w="5405" w:type="dxa"/>
                                 </w:tcPr>
                                 <w:p>
                                   <w:pPr>
                                     <w:pStyle w:val="NormalWeb"/>
-                                    <w:spacing w:before="0" w:beforeAutospacing="0" w:after="0" w:afterAutospacing="0"/>
+                                    <w:spacing w:before="0" w:beforeAutospacing="0" w:after="0" w:afterAutospacing="0" w:line="360" w:lineRule="auto"/>
                                     <w:rPr>
                                       <w:rFonts w:ascii="Lato" w:hAnsi="Lato"/>
                                       <w:b/>
@@ -13182,7 +13509,7 @@
                                       <w:rFonts w:ascii="Lato" w:hAnsi="Lato" w:cs="Segoe UI"/>
                                       <w:b/>
                                       <w:sz w:val="20"/>
-                                      <w:szCs w:val="18"/>
+                                      <w:szCs w:val="20"/>
                                       <w:shd w:val="clear" w:color="auto" w:fill="FFFFFF"/>
                                     </w:rPr>
                                     <w:t>Organizing Committee Member</w:t>
@@ -13191,36 +13518,27 @@
                                     <w:rPr>
                                       <w:rFonts w:ascii="Lato" w:hAnsi="Lato" w:cs="Segoe UI"/>
                                       <w:sz w:val="20"/>
-                                      <w:szCs w:val="18"/>
+                                      <w:szCs w:val="20"/>
                                       <w:shd w:val="clear" w:color="auto" w:fill="FFFFFF"/>
                                     </w:rPr>
-                                    <w:t xml:space="preserve"> </w:t>
-                                  </w:r>
+                                    <w:t xml:space="preserve"> – IESL </w:t>
+                                  </w:r>
+                                  <w:proofErr w:type="spellStart"/>
                                   <w:r>
                                     <w:rPr>
                                       <w:rFonts w:ascii="Lato" w:hAnsi="Lato" w:cs="Segoe UI"/>
-                                      <w:sz w:val="18"/>
-                                      <w:szCs w:val="18"/>
+                                      <w:sz w:val="20"/>
+                                      <w:szCs w:val="20"/>
                                       <w:shd w:val="clear" w:color="auto" w:fill="FFFFFF"/>
                                     </w:rPr>
-                                    <w:t xml:space="preserve">– IESL </w:t>
-                                  </w:r>
-                                  <w:proofErr w:type="spellStart"/>
+                                    <w:t>RoboGames</w:t>
+                                  </w:r>
+                                  <w:proofErr w:type="spellEnd"/>
                                   <w:r>
                                     <w:rPr>
                                       <w:rFonts w:ascii="Lato" w:hAnsi="Lato" w:cs="Segoe UI"/>
-                                      <w:sz w:val="18"/>
-                                      <w:szCs w:val="18"/>
-                                      <w:shd w:val="clear" w:color="auto" w:fill="FFFFFF"/>
-                                    </w:rPr>
-                                    <w:t>RoboGames</w:t>
-                                  </w:r>
-                                  <w:proofErr w:type="spellEnd"/>
-                                  <w:r>
-                                    <w:rPr>
-                                      <w:rFonts w:ascii="Lato" w:hAnsi="Lato" w:cs="Segoe UI"/>
-                                      <w:sz w:val="18"/>
-                                      <w:szCs w:val="18"/>
+                                      <w:sz w:val="20"/>
+                                      <w:szCs w:val="20"/>
                                       <w:shd w:val="clear" w:color="auto" w:fill="FFFFFF"/>
                                     </w:rPr>
                                     <w:t xml:space="preserve"> (2019)</w:t>
@@ -13234,17 +13552,17 @@
                               </w:trPr>
                               <w:tc>
                                 <w:tcPr>
-                                  <w:tcW w:w="5225" w:type="dxa"/>
+                                  <w:tcW w:w="5405" w:type="dxa"/>
                                 </w:tcPr>
                                 <w:p>
                                   <w:pPr>
                                     <w:pStyle w:val="NormalWeb"/>
-                                    <w:spacing w:before="0" w:beforeAutospacing="0" w:after="0" w:afterAutospacing="0"/>
+                                    <w:spacing w:before="0" w:beforeAutospacing="0" w:after="0" w:afterAutospacing="0" w:line="360" w:lineRule="auto"/>
                                     <w:rPr>
                                       <w:rFonts w:ascii="Lato" w:hAnsi="Lato" w:cs="Segoe UI"/>
                                       <w:b/>
                                       <w:sz w:val="20"/>
-                                      <w:szCs w:val="18"/>
+                                      <w:szCs w:val="20"/>
                                       <w:shd w:val="clear" w:color="auto" w:fill="FFFFFF"/>
                                     </w:rPr>
                                   </w:pPr>
@@ -13253,7 +13571,7 @@
                                       <w:rFonts w:ascii="Lato" w:hAnsi="Lato" w:cs="Segoe UI"/>
                                       <w:b/>
                                       <w:sz w:val="20"/>
-                                      <w:szCs w:val="18"/>
+                                      <w:szCs w:val="20"/>
                                       <w:shd w:val="clear" w:color="auto" w:fill="FFFFFF"/>
                                     </w:rPr>
                                     <w:t xml:space="preserve">Event Organizing </w:t>
@@ -13261,8 +13579,8 @@
                                   <w:r>
                                     <w:rPr>
                                       <w:rFonts w:ascii="Lato" w:hAnsi="Lato" w:cs="Segoe UI"/>
-                                      <w:sz w:val="18"/>
-                                      <w:szCs w:val="18"/>
+                                      <w:sz w:val="20"/>
+                                      <w:szCs w:val="20"/>
                                       <w:shd w:val="clear" w:color="auto" w:fill="FFFFFF"/>
                                     </w:rPr>
                                     <w:t>– Decrypt</w:t>
@@ -13270,8 +13588,8 @@
                                   <w:r>
                                     <w:rPr>
                                       <w:rFonts w:ascii="Lato" w:hAnsi="Lato" w:cs="Segoe UI"/>
-                                      <w:sz w:val="18"/>
-                                      <w:szCs w:val="18"/>
+                                      <w:sz w:val="20"/>
+                                      <w:szCs w:val="20"/>
                                       <w:shd w:val="clear" w:color="auto" w:fill="FFFFFF"/>
                                     </w:rPr>
                                     <w:t xml:space="preserve"> (2019)</w:t>
@@ -13279,8 +13597,8 @@
                                   <w:r>
                                     <w:rPr>
                                       <w:rFonts w:ascii="Lato" w:hAnsi="Lato" w:cs="Segoe UI"/>
-                                      <w:sz w:val="18"/>
-                                      <w:szCs w:val="18"/>
+                                      <w:sz w:val="20"/>
+                                      <w:szCs w:val="20"/>
                                       <w:shd w:val="clear" w:color="auto" w:fill="FFFFFF"/>
                                     </w:rPr>
                                     <w:t>, CSE Night</w:t>
@@ -13288,8 +13606,8 @@
                                   <w:r>
                                     <w:rPr>
                                       <w:rFonts w:ascii="Lato" w:hAnsi="Lato" w:cs="Segoe UI"/>
-                                      <w:sz w:val="18"/>
-                                      <w:szCs w:val="18"/>
+                                      <w:sz w:val="20"/>
+                                      <w:szCs w:val="20"/>
                                       <w:shd w:val="clear" w:color="auto" w:fill="FFFFFF"/>
                                     </w:rPr>
                                     <w:t xml:space="preserve"> (2019)</w:t>
@@ -13321,7 +13639,7 @@
           </mc:Choice>
           <mc:Fallback>
             <w:pict>
-              <v:shape w14:anchorId="1CAB6A64" id="Text Box 20" o:spid="_x0000_s1034" type="#_x0000_t202" style="position:absolute;margin-left:2.2pt;margin-top:16pt;width:276.75pt;height:112.05pt;z-index:251686912;visibility:visible;mso-wrap-style:square;mso-width-percent:0;mso-height-percent:0;mso-wrap-distance-left:9pt;mso-wrap-distance-top:0;mso-wrap-distance-right:9pt;mso-wrap-distance-bottom:0;mso-position-horizontal:absolute;mso-position-horizontal-relative:text;mso-position-vertical:absolute;mso-position-vertical-relative:text;mso-width-percent:0;mso-height-percent:0;mso-width-relative:margin;mso-height-relative:margin;v-text-anchor:top" o:gfxdata="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" fillcolor="white [3201]" stroked="f" strokeweight=".5pt">
+              <v:shape w14:anchorId="1CAB6A64" id="Text Box 20" o:spid="_x0000_s1034" type="#_x0000_t202" style="position:absolute;margin-left:2.2pt;margin-top:16pt;width:278.6pt;height:112.05pt;z-index:251686912;visibility:visible;mso-wrap-style:square;mso-width-percent:0;mso-height-percent:0;mso-wrap-distance-left:9pt;mso-wrap-distance-top:0;mso-wrap-distance-right:9pt;mso-wrap-distance-bottom:0;mso-position-horizontal:absolute;mso-position-horizontal-relative:text;mso-position-vertical:absolute;mso-position-vertical-relative:text;mso-width-percent:0;mso-height-percent:0;mso-width-relative:margin;mso-height-relative:margin;v-text-anchor:top" o:gfxdata="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" fillcolor="white [3201]" stroked="f" strokeweight=".5pt">
                 <v:textbox>
                   <w:txbxContent>
                     <w:p>
@@ -13353,14 +13671,14 @@
                       <w:pPr>
                         <w:spacing w:after="0"/>
                         <w:rPr>
-                          <w:sz w:val="6"/>
+                          <w:sz w:val="8"/>
                         </w:rPr>
                       </w:pPr>
                     </w:p>
                     <w:tbl>
                       <w:tblPr>
                         <w:tblStyle w:val="TableGrid"/>
-                        <w:tblW w:w="5225" w:type="dxa"/>
+                        <w:tblW w:w="5405" w:type="dxa"/>
                         <w:tblInd w:w="-95" w:type="dxa"/>
                         <w:tblBorders>
                           <w:top w:val="none" w:sz="0" w:space="0" w:color="auto"/>
@@ -13373,7 +13691,7 @@
                         <w:tblLook w:val="04A0" w:firstRow="1" w:lastRow="0" w:firstColumn="1" w:lastColumn="0" w:noHBand="0" w:noVBand="1"/>
                       </w:tblPr>
                       <w:tblGrid>
-                        <w:gridCol w:w="5225"/>
+                        <w:gridCol w:w="5405"/>
                       </w:tblGrid>
                       <w:tr>
                         <w:trPr>
@@ -13381,18 +13699,18 @@
                         </w:trPr>
                         <w:tc>
                           <w:tcPr>
-                            <w:tcW w:w="5225" w:type="dxa"/>
+                            <w:tcW w:w="5405" w:type="dxa"/>
                           </w:tcPr>
                           <w:p>
                             <w:pPr>
                               <w:pStyle w:val="NormalWeb"/>
-                              <w:spacing w:before="0" w:beforeAutospacing="0" w:after="0" w:afterAutospacing="0"/>
+                              <w:spacing w:before="0" w:beforeAutospacing="0" w:after="0" w:afterAutospacing="0" w:line="360" w:lineRule="auto"/>
                               <w:rPr>
                                 <w:rFonts w:ascii="Lato" w:hAnsi="Lato"/>
                                 <w:bCs/>
                                 <w:color w:val="595959" w:themeColor="text1" w:themeTint="A6"/>
-                                <w:sz w:val="18"/>
-                                <w:szCs w:val="18"/>
+                                <w:sz w:val="20"/>
+                                <w:szCs w:val="20"/>
                               </w:rPr>
                             </w:pPr>
                             <w:r>
@@ -13410,28 +13728,44 @@
                                 <w:sz w:val="20"/>
                                 <w:szCs w:val="20"/>
                               </w:rPr>
-                              <w:t xml:space="preserve"> </w:t>
-                            </w:r>
-                            <w:r>
-                              <w:rPr>
-                                <w:rFonts w:ascii="Lato" w:hAnsi="Lato"/>
-                                <w:sz w:val="18"/>
-                                <w:szCs w:val="20"/>
-                              </w:rPr>
-                              <w:t>- CSE17 batch (</w:t>
-                            </w:r>
-                            <w:r>
-                              <w:rPr>
-                                <w:rFonts w:ascii="Lato" w:hAnsi="Lato"/>
-                                <w:sz w:val="18"/>
-                                <w:szCs w:val="20"/>
-                              </w:rPr>
-                              <w:t>2020 - 2021</w:t>
-                            </w:r>
-                            <w:r>
-                              <w:rPr>
-                                <w:rFonts w:ascii="Lato" w:hAnsi="Lato"/>
-                                <w:sz w:val="18"/>
+                              <w:t xml:space="preserve"> - CSE17 batch (</w:t>
+                            </w:r>
+                            <w:r>
+                              <w:rPr>
+                                <w:rFonts w:ascii="Lato" w:hAnsi="Lato"/>
+                                <w:sz w:val="20"/>
+                                <w:szCs w:val="20"/>
+                              </w:rPr>
+                              <w:t>202</w:t>
+                            </w:r>
+                            <w:r>
+                              <w:rPr>
+                                <w:rFonts w:ascii="Lato" w:hAnsi="Lato"/>
+                                <w:sz w:val="20"/>
+                                <w:szCs w:val="20"/>
+                              </w:rPr>
+                              <w:t>1</w:t>
+                            </w:r>
+                            <w:r>
+                              <w:rPr>
+                                <w:rFonts w:ascii="Lato" w:hAnsi="Lato"/>
+                                <w:sz w:val="20"/>
+                                <w:szCs w:val="20"/>
+                              </w:rPr>
+                              <w:t xml:space="preserve"> - 202</w:t>
+                            </w:r>
+                            <w:r>
+                              <w:rPr>
+                                <w:rFonts w:ascii="Lato" w:hAnsi="Lato"/>
+                                <w:sz w:val="20"/>
+                                <w:szCs w:val="20"/>
+                              </w:rPr>
+                              <w:t>2</w:t>
+                            </w:r>
+                            <w:r>
+                              <w:rPr>
+                                <w:rFonts w:ascii="Lato" w:hAnsi="Lato"/>
+                                <w:sz w:val="20"/>
                                 <w:szCs w:val="20"/>
                               </w:rPr>
                               <w:t>)</w:t>
@@ -13445,18 +13779,18 @@
                         </w:trPr>
                         <w:tc>
                           <w:tcPr>
-                            <w:tcW w:w="5225" w:type="dxa"/>
+                            <w:tcW w:w="5405" w:type="dxa"/>
                           </w:tcPr>
                           <w:p>
                             <w:pPr>
                               <w:pStyle w:val="NormalWeb"/>
-                              <w:spacing w:before="0" w:beforeAutospacing="0" w:after="0" w:afterAutospacing="0"/>
+                              <w:spacing w:before="0" w:beforeAutospacing="0" w:after="0" w:afterAutospacing="0" w:line="360" w:lineRule="auto"/>
                               <w:rPr>
                                 <w:rFonts w:ascii="Lato" w:hAnsi="Lato"/>
                                 <w:bCs/>
                                 <w:color w:val="595959" w:themeColor="text1" w:themeTint="A6"/>
-                                <w:sz w:val="18"/>
-                                <w:szCs w:val="18"/>
+                                <w:sz w:val="20"/>
+                                <w:szCs w:val="20"/>
                               </w:rPr>
                             </w:pPr>
                             <w:proofErr w:type="spellStart"/>
@@ -13485,31 +13819,7 @@
                                 <w:sz w:val="20"/>
                                 <w:szCs w:val="20"/>
                               </w:rPr>
-                              <w:t xml:space="preserve"> </w:t>
-                            </w:r>
-                            <w:r>
-                              <w:rPr>
-                                <w:rFonts w:ascii="Lato" w:hAnsi="Lato"/>
-                                <w:sz w:val="18"/>
-                                <w:szCs w:val="18"/>
-                              </w:rPr>
-                              <w:t>– Former Sports Photographer (</w:t>
-                            </w:r>
-                            <w:r>
-                              <w:rPr>
-                                <w:rFonts w:ascii="Lato" w:hAnsi="Lato"/>
-                                <w:sz w:val="18"/>
-                                <w:szCs w:val="18"/>
-                              </w:rPr>
-                              <w:t>2018 -</w:t>
-                            </w:r>
-                            <w:r>
-                              <w:rPr>
-                                <w:rFonts w:ascii="Lato" w:hAnsi="Lato"/>
-                                <w:sz w:val="18"/>
-                                <w:szCs w:val="18"/>
-                              </w:rPr>
-                              <w:t>2019)</w:t>
+                              <w:t xml:space="preserve"> – Former Sports Photographer (2018 -2019)</w:t>
                             </w:r>
                           </w:p>
                         </w:tc>
@@ -13520,16 +13830,16 @@
                         </w:trPr>
                         <w:tc>
                           <w:tcPr>
-                            <w:tcW w:w="5225" w:type="dxa"/>
+                            <w:tcW w:w="5405" w:type="dxa"/>
                           </w:tcPr>
                           <w:p>
                             <w:pPr>
                               <w:pStyle w:val="NormalWeb"/>
-                              <w:spacing w:before="0" w:beforeAutospacing="0" w:after="0" w:afterAutospacing="0"/>
+                              <w:spacing w:before="0" w:beforeAutospacing="0" w:after="0" w:afterAutospacing="0" w:line="360" w:lineRule="auto"/>
                               <w:rPr>
                                 <w:rFonts w:ascii="Lato" w:hAnsi="Lato" w:cs="Segoe UI"/>
-                                <w:sz w:val="18"/>
-                                <w:szCs w:val="18"/>
+                                <w:sz w:val="20"/>
+                                <w:szCs w:val="20"/>
                                 <w:shd w:val="clear" w:color="auto" w:fill="FFFFFF"/>
                               </w:rPr>
                             </w:pPr>
@@ -13580,16 +13890,16 @@
                             <w:r>
                               <w:rPr>
                                 <w:rFonts w:ascii="Lato" w:hAnsi="Lato"/>
-                                <w:sz w:val="18"/>
-                                <w:szCs w:val="18"/>
+                                <w:sz w:val="20"/>
+                                <w:szCs w:val="20"/>
                               </w:rPr>
                               <w:t>T</w:t>
                             </w:r>
                             <w:r>
                               <w:rPr>
                                 <w:rFonts w:ascii="Lato" w:hAnsi="Lato"/>
-                                <w:sz w:val="18"/>
-                                <w:szCs w:val="18"/>
+                                <w:sz w:val="20"/>
+                                <w:szCs w:val="20"/>
                               </w:rPr>
                               <w:t xml:space="preserve">eaching O/L </w:t>
                             </w:r>
@@ -13597,8 +13907,8 @@
                             <w:r>
                               <w:rPr>
                                 <w:rFonts w:ascii="Lato" w:hAnsi="Lato"/>
-                                <w:sz w:val="18"/>
-                                <w:szCs w:val="18"/>
+                                <w:sz w:val="20"/>
+                                <w:szCs w:val="20"/>
                               </w:rPr>
                               <w:t>Maths</w:t>
                             </w:r>
@@ -13606,16 +13916,16 @@
                             <w:r>
                               <w:rPr>
                                 <w:rFonts w:ascii="Lato" w:hAnsi="Lato"/>
-                                <w:sz w:val="18"/>
-                                <w:szCs w:val="18"/>
+                                <w:sz w:val="20"/>
+                                <w:szCs w:val="20"/>
                               </w:rPr>
                               <w:t xml:space="preserve"> in </w:t>
                             </w:r>
                             <w:r>
                               <w:rPr>
                                 <w:rFonts w:ascii="Lato" w:hAnsi="Lato" w:cs="Segoe UI"/>
-                                <w:sz w:val="18"/>
-                                <w:szCs w:val="18"/>
+                                <w:sz w:val="20"/>
+                                <w:szCs w:val="20"/>
                                 <w:shd w:val="clear" w:color="auto" w:fill="FFFFFF"/>
                               </w:rPr>
                               <w:t>rural areas (2017)</w:t>
@@ -13629,12 +13939,12 @@
                         </w:trPr>
                         <w:tc>
                           <w:tcPr>
-                            <w:tcW w:w="5225" w:type="dxa"/>
+                            <w:tcW w:w="5405" w:type="dxa"/>
                           </w:tcPr>
                           <w:p>
                             <w:pPr>
                               <w:pStyle w:val="NormalWeb"/>
-                              <w:spacing w:before="0" w:beforeAutospacing="0" w:after="0" w:afterAutospacing="0"/>
+                              <w:spacing w:before="0" w:beforeAutospacing="0" w:after="0" w:afterAutospacing="0" w:line="360" w:lineRule="auto"/>
                               <w:rPr>
                                 <w:rFonts w:ascii="Lato" w:hAnsi="Lato"/>
                                 <w:b/>
@@ -13647,7 +13957,7 @@
                                 <w:rFonts w:ascii="Lato" w:hAnsi="Lato" w:cs="Segoe UI"/>
                                 <w:b/>
                                 <w:sz w:val="20"/>
-                                <w:szCs w:val="18"/>
+                                <w:szCs w:val="20"/>
                                 <w:shd w:val="clear" w:color="auto" w:fill="FFFFFF"/>
                               </w:rPr>
                               <w:t>Organizing Committee Member</w:t>
@@ -13656,36 +13966,27 @@
                               <w:rPr>
                                 <w:rFonts w:ascii="Lato" w:hAnsi="Lato" w:cs="Segoe UI"/>
                                 <w:sz w:val="20"/>
-                                <w:szCs w:val="18"/>
+                                <w:szCs w:val="20"/>
                                 <w:shd w:val="clear" w:color="auto" w:fill="FFFFFF"/>
                               </w:rPr>
-                              <w:t xml:space="preserve"> </w:t>
-                            </w:r>
+                              <w:t xml:space="preserve"> – IESL </w:t>
+                            </w:r>
+                            <w:proofErr w:type="spellStart"/>
                             <w:r>
                               <w:rPr>
                                 <w:rFonts w:ascii="Lato" w:hAnsi="Lato" w:cs="Segoe UI"/>
-                                <w:sz w:val="18"/>
-                                <w:szCs w:val="18"/>
+                                <w:sz w:val="20"/>
+                                <w:szCs w:val="20"/>
                                 <w:shd w:val="clear" w:color="auto" w:fill="FFFFFF"/>
                               </w:rPr>
-                              <w:t xml:space="preserve">– IESL </w:t>
-                            </w:r>
-                            <w:proofErr w:type="spellStart"/>
+                              <w:t>RoboGames</w:t>
+                            </w:r>
+                            <w:proofErr w:type="spellEnd"/>
                             <w:r>
                               <w:rPr>
                                 <w:rFonts w:ascii="Lato" w:hAnsi="Lato" w:cs="Segoe UI"/>
-                                <w:sz w:val="18"/>
-                                <w:szCs w:val="18"/>
-                                <w:shd w:val="clear" w:color="auto" w:fill="FFFFFF"/>
-                              </w:rPr>
-                              <w:t>RoboGames</w:t>
-                            </w:r>
-                            <w:proofErr w:type="spellEnd"/>
-                            <w:r>
-                              <w:rPr>
-                                <w:rFonts w:ascii="Lato" w:hAnsi="Lato" w:cs="Segoe UI"/>
-                                <w:sz w:val="18"/>
-                                <w:szCs w:val="18"/>
+                                <w:sz w:val="20"/>
+                                <w:szCs w:val="20"/>
                                 <w:shd w:val="clear" w:color="auto" w:fill="FFFFFF"/>
                               </w:rPr>
                               <w:t xml:space="preserve"> (2019)</w:t>
@@ -13699,17 +14000,17 @@
                         </w:trPr>
                         <w:tc>
                           <w:tcPr>
-                            <w:tcW w:w="5225" w:type="dxa"/>
+                            <w:tcW w:w="5405" w:type="dxa"/>
                           </w:tcPr>
                           <w:p>
                             <w:pPr>
                               <w:pStyle w:val="NormalWeb"/>
-                              <w:spacing w:before="0" w:beforeAutospacing="0" w:after="0" w:afterAutospacing="0"/>
+                              <w:spacing w:before="0" w:beforeAutospacing="0" w:after="0" w:afterAutospacing="0" w:line="360" w:lineRule="auto"/>
                               <w:rPr>
                                 <w:rFonts w:ascii="Lato" w:hAnsi="Lato" w:cs="Segoe UI"/>
                                 <w:b/>
                                 <w:sz w:val="20"/>
-                                <w:szCs w:val="18"/>
+                                <w:szCs w:val="20"/>
                                 <w:shd w:val="clear" w:color="auto" w:fill="FFFFFF"/>
                               </w:rPr>
                             </w:pPr>
@@ -13718,7 +14019,7 @@
                                 <w:rFonts w:ascii="Lato" w:hAnsi="Lato" w:cs="Segoe UI"/>
                                 <w:b/>
                                 <w:sz w:val="20"/>
-                                <w:szCs w:val="18"/>
+                                <w:szCs w:val="20"/>
                                 <w:shd w:val="clear" w:color="auto" w:fill="FFFFFF"/>
                               </w:rPr>
                               <w:t xml:space="preserve">Event Organizing </w:t>
@@ -13726,8 +14027,8 @@
                             <w:r>
                               <w:rPr>
                                 <w:rFonts w:ascii="Lato" w:hAnsi="Lato" w:cs="Segoe UI"/>
-                                <w:sz w:val="18"/>
-                                <w:szCs w:val="18"/>
+                                <w:sz w:val="20"/>
+                                <w:szCs w:val="20"/>
                                 <w:shd w:val="clear" w:color="auto" w:fill="FFFFFF"/>
                               </w:rPr>
                               <w:t>– Decrypt</w:t>
@@ -13735,8 +14036,8 @@
                             <w:r>
                               <w:rPr>
                                 <w:rFonts w:ascii="Lato" w:hAnsi="Lato" w:cs="Segoe UI"/>
-                                <w:sz w:val="18"/>
-                                <w:szCs w:val="18"/>
+                                <w:sz w:val="20"/>
+                                <w:szCs w:val="20"/>
                                 <w:shd w:val="clear" w:color="auto" w:fill="FFFFFF"/>
                               </w:rPr>
                               <w:t xml:space="preserve"> (2019)</w:t>
@@ -13744,8 +14045,8 @@
                             <w:r>
                               <w:rPr>
                                 <w:rFonts w:ascii="Lato" w:hAnsi="Lato" w:cs="Segoe UI"/>
-                                <w:sz w:val="18"/>
-                                <w:szCs w:val="18"/>
+                                <w:sz w:val="20"/>
+                                <w:szCs w:val="20"/>
                                 <w:shd w:val="clear" w:color="auto" w:fill="FFFFFF"/>
                               </w:rPr>
                               <w:t>, CSE Night</w:t>
@@ -13753,8 +14054,8 @@
                             <w:r>
                               <w:rPr>
                                 <w:rFonts w:ascii="Lato" w:hAnsi="Lato" w:cs="Segoe UI"/>
-                                <w:sz w:val="18"/>
-                                <w:szCs w:val="18"/>
+                                <w:sz w:val="20"/>
+                                <w:szCs w:val="20"/>
                                 <w:shd w:val="clear" w:color="auto" w:fill="FFFFFF"/>
                               </w:rPr>
                               <w:t xml:space="preserve"> (2019)</w:t>
@@ -13845,7 +14146,7 @@
                             <w:pPr>
                               <w:spacing w:after="0"/>
                               <w:rPr>
-                                <w:sz w:val="6"/>
+                                <w:sz w:val="8"/>
                               </w:rPr>
                             </w:pPr>
                           </w:p>
@@ -13977,7 +14278,7 @@
                                       <w:sz w:val="18"/>
                                       <w:szCs w:val="18"/>
                                     </w:rPr>
-                                    <w:t xml:space="preserve"> -</w:t>
+                                    <w:t>,</w:t>
                                   </w:r>
                                   <w:r>
                                     <w:rPr>
@@ -14002,26 +14303,6 @@
                                       <w:szCs w:val="18"/>
                                     </w:rPr>
                                   </w:pPr>
-                                  <w:r>
-                                    <w:rPr>
-                                      <w:rFonts w:ascii="Lato" w:hAnsi="Lato"/>
-                                      <w:bCs/>
-                                      <w:color w:val="595959" w:themeColor="text1" w:themeTint="A6"/>
-                                      <w:sz w:val="18"/>
-                                      <w:szCs w:val="18"/>
-                                    </w:rPr>
-                                    <w:t>Faculty of Engineering,</w:t>
-                                  </w:r>
-                                  <w:r>
-                                    <w:rPr>
-                                      <w:rFonts w:ascii="Lato" w:hAnsi="Lato"/>
-                                      <w:bCs/>
-                                      <w:color w:val="595959" w:themeColor="text1" w:themeTint="A6"/>
-                                      <w:sz w:val="18"/>
-                                      <w:szCs w:val="18"/>
-                                    </w:rPr>
-                                    <w:t xml:space="preserve"> </w:t>
-                                  </w:r>
                                   <w:r>
                                     <w:rPr>
                                       <w:rFonts w:ascii="Lato" w:hAnsi="Lato"/>
@@ -14061,6 +14342,33 @@
                                       <w:sz w:val="20"/>
                                       <w:szCs w:val="20"/>
                                     </w:rPr>
+                                    <w:t>M</w:t>
+                                  </w:r>
+                                  <w:r>
+                                    <w:rPr>
+                                      <w:rFonts w:ascii="Lato" w:hAnsi="Lato"/>
+                                      <w:b/>
+                                      <w:sz w:val="20"/>
+                                      <w:szCs w:val="20"/>
+                                    </w:rPr>
+                                    <w:t>r</w:t>
+                                  </w:r>
+                                  <w:r>
+                                    <w:rPr>
+                                      <w:rFonts w:ascii="Lato" w:hAnsi="Lato"/>
+                                      <w:b/>
+                                      <w:sz w:val="20"/>
+                                      <w:szCs w:val="20"/>
+                                    </w:rPr>
+                                    <w:t xml:space="preserve">s. </w:t>
+                                  </w:r>
+                                  <w:r>
+                                    <w:rPr>
+                                      <w:rFonts w:ascii="Lato" w:hAnsi="Lato"/>
+                                      <w:b/>
+                                      <w:sz w:val="20"/>
+                                      <w:szCs w:val="20"/>
+                                    </w:rPr>
                                     <w:t>Lalaji Sureshika</w:t>
                                   </w:r>
                                 </w:p>
@@ -14136,11 +14444,7 @@
                                     </w:rPr>
                                     <w:t>Software Architect,</w:t>
                                   </w:r>
-                                </w:p>
-                                <w:p>
-                                  <w:pPr>
-                                    <w:pStyle w:val="NormalWeb"/>
-                                    <w:spacing w:before="0" w:beforeAutospacing="0" w:after="0" w:afterAutospacing="0"/>
+                                  <w:r>
                                     <w:rPr>
                                       <w:rFonts w:ascii="Lato" w:hAnsi="Lato"/>
                                       <w:bCs/>
@@ -14148,7 +14452,8 @@
                                       <w:sz w:val="18"/>
                                       <w:szCs w:val="18"/>
                                     </w:rPr>
-                                  </w:pPr>
+                                    <w:t xml:space="preserve"> </w:t>
+                                  </w:r>
                                   <w:r>
                                     <w:rPr>
                                       <w:rFonts w:ascii="Lato" w:hAnsi="Lato"/>
@@ -14218,7 +14523,7 @@
                       <w:pPr>
                         <w:spacing w:after="0"/>
                         <w:rPr>
-                          <w:sz w:val="6"/>
+                          <w:sz w:val="8"/>
                         </w:rPr>
                       </w:pPr>
                     </w:p>
@@ -14350,7 +14655,7 @@
                                 <w:sz w:val="18"/>
                                 <w:szCs w:val="18"/>
                               </w:rPr>
-                              <w:t xml:space="preserve"> -</w:t>
+                              <w:t>,</w:t>
                             </w:r>
                             <w:r>
                               <w:rPr>
@@ -14375,26 +14680,6 @@
                                 <w:szCs w:val="18"/>
                               </w:rPr>
                             </w:pPr>
-                            <w:r>
-                              <w:rPr>
-                                <w:rFonts w:ascii="Lato" w:hAnsi="Lato"/>
-                                <w:bCs/>
-                                <w:color w:val="595959" w:themeColor="text1" w:themeTint="A6"/>
-                                <w:sz w:val="18"/>
-                                <w:szCs w:val="18"/>
-                              </w:rPr>
-                              <w:t>Faculty of Engineering,</w:t>
-                            </w:r>
-                            <w:r>
-                              <w:rPr>
-                                <w:rFonts w:ascii="Lato" w:hAnsi="Lato"/>
-                                <w:bCs/>
-                                <w:color w:val="595959" w:themeColor="text1" w:themeTint="A6"/>
-                                <w:sz w:val="18"/>
-                                <w:szCs w:val="18"/>
-                              </w:rPr>
-                              <w:t xml:space="preserve"> </w:t>
-                            </w:r>
                             <w:r>
                               <w:rPr>
                                 <w:rFonts w:ascii="Lato" w:hAnsi="Lato"/>
@@ -14434,6 +14719,33 @@
                                 <w:sz w:val="20"/>
                                 <w:szCs w:val="20"/>
                               </w:rPr>
+                              <w:t>M</w:t>
+                            </w:r>
+                            <w:r>
+                              <w:rPr>
+                                <w:rFonts w:ascii="Lato" w:hAnsi="Lato"/>
+                                <w:b/>
+                                <w:sz w:val="20"/>
+                                <w:szCs w:val="20"/>
+                              </w:rPr>
+                              <w:t>r</w:t>
+                            </w:r>
+                            <w:r>
+                              <w:rPr>
+                                <w:rFonts w:ascii="Lato" w:hAnsi="Lato"/>
+                                <w:b/>
+                                <w:sz w:val="20"/>
+                                <w:szCs w:val="20"/>
+                              </w:rPr>
+                              <w:t xml:space="preserve">s. </w:t>
+                            </w:r>
+                            <w:r>
+                              <w:rPr>
+                                <w:rFonts w:ascii="Lato" w:hAnsi="Lato"/>
+                                <w:b/>
+                                <w:sz w:val="20"/>
+                                <w:szCs w:val="20"/>
+                              </w:rPr>
                               <w:t>Lalaji Sureshika</w:t>
                             </w:r>
                           </w:p>
@@ -14509,11 +14821,7 @@
                               </w:rPr>
                               <w:t>Software Architect,</w:t>
                             </w:r>
-                          </w:p>
-                          <w:p>
-                            <w:pPr>
-                              <w:pStyle w:val="NormalWeb"/>
-                              <w:spacing w:before="0" w:beforeAutospacing="0" w:after="0" w:afterAutospacing="0"/>
+                            <w:r>
                               <w:rPr>
                                 <w:rFonts w:ascii="Lato" w:hAnsi="Lato"/>
                                 <w:bCs/>
@@ -14521,7 +14829,8 @@
                                 <w:sz w:val="18"/>
                                 <w:szCs w:val="18"/>
                               </w:rPr>
-                            </w:pPr>
+                              <w:t xml:space="preserve"> </w:t>
+                            </w:r>
                             <w:r>
                               <w:rPr>
                                 <w:rFonts w:ascii="Lato" w:hAnsi="Lato"/>
@@ -15464,7 +15773,7 @@
 </file>
 
 <file path=customXml/itemProps1.xml><?xml version="1.0" encoding="utf-8"?>
-<ds:datastoreItem xmlns:ds="http://schemas.openxmlformats.org/officeDocument/2006/customXml" ds:itemID="{C88656CC-B158-4975-9423-CA5A3931B78F}">
+<ds:datastoreItem xmlns:ds="http://schemas.openxmlformats.org/officeDocument/2006/customXml" ds:itemID="{FA0E5B3B-DE9E-44B8-B69F-BC4CE48F7CFA}">
   <ds:schemaRefs>
     <ds:schemaRef ds:uri="http://schemas.openxmlformats.org/officeDocument/2006/bibliography"/>
   </ds:schemaRefs>

</xml_diff>